<commit_message>
Removed requirement to document Controller classes in Asteroids design
</commit_message>
<xml_diff>
--- a/SuperAsteroids/Specification.docx
+++ b/SuperAsteroids/Specification.docx
@@ -56,6 +56,12 @@
     </w:p>
     <w:sdt>
       <w:sdtPr>
+        <w:rPr>
+          <w:rFonts w:asciiTheme="minorHAnsi" w:eastAsiaTheme="minorEastAsia" w:hAnsiTheme="minorHAnsi" w:cstheme="minorBidi"/>
+          <w:color w:val="auto"/>
+          <w:sz w:val="21"/>
+          <w:szCs w:val="21"/>
+        </w:rPr>
         <w:id w:val="-1828580583"/>
         <w:docPartObj>
           <w:docPartGallery w:val="Table of Contents"/>
@@ -64,13 +70,9 @@
       </w:sdtPr>
       <w:sdtEndPr>
         <w:rPr>
-          <w:rFonts w:asciiTheme="minorHAnsi" w:eastAsiaTheme="minorEastAsia" w:hAnsiTheme="minorHAnsi" w:cstheme="minorBidi"/>
           <w:b/>
           <w:bCs/>
           <w:noProof/>
-          <w:color w:val="auto"/>
-          <w:sz w:val="21"/>
-          <w:szCs w:val="21"/>
         </w:rPr>
       </w:sdtEndPr>
       <w:sdtContent>
@@ -100,7 +102,7 @@
           <w:r>
             <w:fldChar w:fldCharType="separate"/>
           </w:r>
-          <w:hyperlink w:anchor="_Toc438740335" w:history="1">
+          <w:hyperlink w:anchor="_Toc441482100" w:history="1">
             <w:r>
               <w:rPr>
                 <w:rStyle w:val="Hyperlink"/>
@@ -127,7 +129,7 @@
                 <w:noProof/>
                 <w:webHidden/>
               </w:rPr>
-              <w:instrText xml:space="preserve"> PAGEREF _Toc438740335 \h </w:instrText>
+              <w:instrText xml:space="preserve"> PAGEREF _Toc441482100 \h </w:instrText>
             </w:r>
             <w:r>
               <w:rPr>
@@ -167,7 +169,7 @@
               <w:szCs w:val="22"/>
             </w:rPr>
           </w:pPr>
-          <w:hyperlink w:anchor="_Toc438740336" w:history="1">
+          <w:hyperlink w:anchor="_Toc441482101" w:history="1">
             <w:r>
               <w:rPr>
                 <w:rStyle w:val="Hyperlink"/>
@@ -194,7 +196,7 @@
                 <w:noProof/>
                 <w:webHidden/>
               </w:rPr>
-              <w:instrText xml:space="preserve"> PAGEREF _Toc438740336 \h </w:instrText>
+              <w:instrText xml:space="preserve"> PAGEREF _Toc441482101 \h </w:instrText>
             </w:r>
             <w:r>
               <w:rPr>
@@ -234,7 +236,7 @@
               <w:szCs w:val="22"/>
             </w:rPr>
           </w:pPr>
-          <w:hyperlink w:anchor="_Toc438740337" w:history="1">
+          <w:hyperlink w:anchor="_Toc441482102" w:history="1">
             <w:r>
               <w:rPr>
                 <w:rStyle w:val="Hyperlink"/>
@@ -261,7 +263,7 @@
                 <w:noProof/>
                 <w:webHidden/>
               </w:rPr>
-              <w:instrText xml:space="preserve"> PAGEREF _Toc438740337 \h </w:instrText>
+              <w:instrText xml:space="preserve"> PAGEREF _Toc441482102 \h </w:instrText>
             </w:r>
             <w:r>
               <w:rPr>
@@ -301,7 +303,7 @@
               <w:szCs w:val="22"/>
             </w:rPr>
           </w:pPr>
-          <w:hyperlink w:anchor="_Toc438740338" w:history="1">
+          <w:hyperlink w:anchor="_Toc441482103" w:history="1">
             <w:r>
               <w:rPr>
                 <w:rStyle w:val="Hyperlink"/>
@@ -328,7 +330,7 @@
                 <w:noProof/>
                 <w:webHidden/>
               </w:rPr>
-              <w:instrText xml:space="preserve"> PAGEREF _Toc438740338 \h </w:instrText>
+              <w:instrText xml:space="preserve"> PAGEREF _Toc441482103 \h </w:instrText>
             </w:r>
             <w:r>
               <w:rPr>
@@ -368,7 +370,7 @@
               <w:szCs w:val="22"/>
             </w:rPr>
           </w:pPr>
-          <w:hyperlink w:anchor="_Toc438740339" w:history="1">
+          <w:hyperlink w:anchor="_Toc441482104" w:history="1">
             <w:r>
               <w:rPr>
                 <w:rStyle w:val="Hyperlink"/>
@@ -395,7 +397,7 @@
                 <w:noProof/>
                 <w:webHidden/>
               </w:rPr>
-              <w:instrText xml:space="preserve"> PAGEREF _Toc438740339 \h </w:instrText>
+              <w:instrText xml:space="preserve"> PAGEREF _Toc441482104 \h </w:instrText>
             </w:r>
             <w:r>
               <w:rPr>
@@ -435,7 +437,7 @@
               <w:szCs w:val="22"/>
             </w:rPr>
           </w:pPr>
-          <w:hyperlink w:anchor="_Toc438740340" w:history="1">
+          <w:hyperlink w:anchor="_Toc441482105" w:history="1">
             <w:r>
               <w:rPr>
                 <w:rStyle w:val="Hyperlink"/>
@@ -462,7 +464,7 @@
                 <w:noProof/>
                 <w:webHidden/>
               </w:rPr>
-              <w:instrText xml:space="preserve"> PAGEREF _Toc438740340 \h </w:instrText>
+              <w:instrText xml:space="preserve"> PAGEREF _Toc441482105 \h </w:instrText>
             </w:r>
             <w:r>
               <w:rPr>
@@ -506,7 +508,7 @@
               <w:szCs w:val="22"/>
             </w:rPr>
           </w:pPr>
-          <w:hyperlink w:anchor="_Toc438740341" w:history="1">
+          <w:hyperlink w:anchor="_Toc441482106" w:history="1">
             <w:r>
               <w:rPr>
                 <w:rStyle w:val="Hyperlink"/>
@@ -548,7 +550,7 @@
                 <w:noProof/>
                 <w:webHidden/>
               </w:rPr>
-              <w:instrText xml:space="preserve"> PAGEREF _Toc438740341 \h </w:instrText>
+              <w:instrText xml:space="preserve"> PAGEREF _Toc441482106 \h </w:instrText>
             </w:r>
             <w:r>
               <w:rPr>
@@ -592,7 +594,7 @@
               <w:szCs w:val="22"/>
             </w:rPr>
           </w:pPr>
-          <w:hyperlink w:anchor="_Toc438740342" w:history="1">
+          <w:hyperlink w:anchor="_Toc441482107" w:history="1">
             <w:r>
               <w:rPr>
                 <w:rStyle w:val="Hyperlink"/>
@@ -634,7 +636,7 @@
                 <w:noProof/>
                 <w:webHidden/>
               </w:rPr>
-              <w:instrText xml:space="preserve"> PAGEREF _Toc438740342 \h </w:instrText>
+              <w:instrText xml:space="preserve"> PAGEREF _Toc441482107 \h </w:instrText>
             </w:r>
             <w:r>
               <w:rPr>
@@ -678,7 +680,7 @@
               <w:szCs w:val="22"/>
             </w:rPr>
           </w:pPr>
-          <w:hyperlink w:anchor="_Toc438740343" w:history="1">
+          <w:hyperlink w:anchor="_Toc441482108" w:history="1">
             <w:r>
               <w:rPr>
                 <w:rStyle w:val="Hyperlink"/>
@@ -720,7 +722,7 @@
                 <w:noProof/>
                 <w:webHidden/>
               </w:rPr>
-              <w:instrText xml:space="preserve"> PAGEREF _Toc438740343 \h </w:instrText>
+              <w:instrText xml:space="preserve"> PAGEREF _Toc441482108 \h </w:instrText>
             </w:r>
             <w:r>
               <w:rPr>
@@ -764,7 +766,7 @@
               <w:szCs w:val="22"/>
             </w:rPr>
           </w:pPr>
-          <w:hyperlink w:anchor="_Toc438740344" w:history="1">
+          <w:hyperlink w:anchor="_Toc441482109" w:history="1">
             <w:r>
               <w:rPr>
                 <w:rStyle w:val="Hyperlink"/>
@@ -806,7 +808,7 @@
                 <w:noProof/>
                 <w:webHidden/>
               </w:rPr>
-              <w:instrText xml:space="preserve"> PAGEREF _Toc438740344 \h </w:instrText>
+              <w:instrText xml:space="preserve"> PAGEREF _Toc441482109 \h </w:instrText>
             </w:r>
             <w:r>
               <w:rPr>
@@ -850,7 +852,7 @@
               <w:szCs w:val="22"/>
             </w:rPr>
           </w:pPr>
-          <w:hyperlink w:anchor="_Toc438740345" w:history="1">
+          <w:hyperlink w:anchor="_Toc441482110" w:history="1">
             <w:r>
               <w:rPr>
                 <w:rStyle w:val="Hyperlink"/>
@@ -892,7 +894,7 @@
                 <w:noProof/>
                 <w:webHidden/>
               </w:rPr>
-              <w:instrText xml:space="preserve"> PAGEREF _Toc438740345 \h </w:instrText>
+              <w:instrText xml:space="preserve"> PAGEREF _Toc441482110 \h </w:instrText>
             </w:r>
             <w:r>
               <w:rPr>
@@ -936,7 +938,7 @@
               <w:szCs w:val="22"/>
             </w:rPr>
           </w:pPr>
-          <w:hyperlink w:anchor="_Toc438740346" w:history="1">
+          <w:hyperlink w:anchor="_Toc441482111" w:history="1">
             <w:r>
               <w:rPr>
                 <w:rStyle w:val="Hyperlink"/>
@@ -978,7 +980,7 @@
                 <w:noProof/>
                 <w:webHidden/>
               </w:rPr>
-              <w:instrText xml:space="preserve"> PAGEREF _Toc438740346 \h </w:instrText>
+              <w:instrText xml:space="preserve"> PAGEREF _Toc441482111 \h </w:instrText>
             </w:r>
             <w:r>
               <w:rPr>
@@ -1022,7 +1024,7 @@
               <w:szCs w:val="22"/>
             </w:rPr>
           </w:pPr>
-          <w:hyperlink w:anchor="_Toc438740347" w:history="1">
+          <w:hyperlink w:anchor="_Toc441482112" w:history="1">
             <w:r>
               <w:rPr>
                 <w:rStyle w:val="Hyperlink"/>
@@ -1064,7 +1066,7 @@
                 <w:noProof/>
                 <w:webHidden/>
               </w:rPr>
-              <w:instrText xml:space="preserve"> PAGEREF _Toc438740347 \h </w:instrText>
+              <w:instrText xml:space="preserve"> PAGEREF _Toc441482112 \h </w:instrText>
             </w:r>
             <w:r>
               <w:rPr>
@@ -1108,7 +1110,7 @@
               <w:szCs w:val="22"/>
             </w:rPr>
           </w:pPr>
-          <w:hyperlink w:anchor="_Toc438740348" w:history="1">
+          <w:hyperlink w:anchor="_Toc441482113" w:history="1">
             <w:r>
               <w:rPr>
                 <w:rStyle w:val="Hyperlink"/>
@@ -1150,7 +1152,7 @@
                 <w:noProof/>
                 <w:webHidden/>
               </w:rPr>
-              <w:instrText xml:space="preserve"> PAGEREF _Toc438740348 \h </w:instrText>
+              <w:instrText xml:space="preserve"> PAGEREF _Toc441482113 \h </w:instrText>
             </w:r>
             <w:r>
               <w:rPr>
@@ -1193,7 +1195,7 @@
               <w:szCs w:val="22"/>
             </w:rPr>
           </w:pPr>
-          <w:hyperlink w:anchor="_Toc438740349" w:history="1">
+          <w:hyperlink w:anchor="_Toc441482114" w:history="1">
             <w:r>
               <w:rPr>
                 <w:rStyle w:val="Hyperlink"/>
@@ -1220,7 +1222,7 @@
                 <w:noProof/>
                 <w:webHidden/>
               </w:rPr>
-              <w:instrText xml:space="preserve"> PAGEREF _Toc438740349 \h </w:instrText>
+              <w:instrText xml:space="preserve"> PAGEREF _Toc441482114 \h </w:instrText>
             </w:r>
             <w:r>
               <w:rPr>
@@ -1263,7 +1265,7 @@
               <w:szCs w:val="22"/>
             </w:rPr>
           </w:pPr>
-          <w:hyperlink w:anchor="_Toc438740350" w:history="1">
+          <w:hyperlink w:anchor="_Toc441482115" w:history="1">
             <w:r>
               <w:rPr>
                 <w:rStyle w:val="Hyperlink"/>
@@ -1290,7 +1292,7 @@
                 <w:noProof/>
                 <w:webHidden/>
               </w:rPr>
-              <w:instrText xml:space="preserve"> PAGEREF _Toc438740350 \h </w:instrText>
+              <w:instrText xml:space="preserve"> PAGEREF _Toc441482115 \h </w:instrText>
             </w:r>
             <w:r>
               <w:rPr>
@@ -1333,7 +1335,7 @@
               <w:szCs w:val="22"/>
             </w:rPr>
           </w:pPr>
-          <w:hyperlink w:anchor="_Toc438740351" w:history="1">
+          <w:hyperlink w:anchor="_Toc441482116" w:history="1">
             <w:r>
               <w:rPr>
                 <w:rStyle w:val="Hyperlink"/>
@@ -1360,7 +1362,7 @@
                 <w:noProof/>
                 <w:webHidden/>
               </w:rPr>
-              <w:instrText xml:space="preserve"> PAGEREF _Toc438740351 \h </w:instrText>
+              <w:instrText xml:space="preserve"> PAGEREF _Toc441482116 \h </w:instrText>
             </w:r>
             <w:r>
               <w:rPr>
@@ -1403,7 +1405,7 @@
               <w:szCs w:val="22"/>
             </w:rPr>
           </w:pPr>
-          <w:hyperlink w:anchor="_Toc438740352" w:history="1">
+          <w:hyperlink w:anchor="_Toc441482117" w:history="1">
             <w:r>
               <w:rPr>
                 <w:rStyle w:val="Hyperlink"/>
@@ -1430,7 +1432,7 @@
                 <w:noProof/>
                 <w:webHidden/>
               </w:rPr>
-              <w:instrText xml:space="preserve"> PAGEREF _Toc438740352 \h </w:instrText>
+              <w:instrText xml:space="preserve"> PAGEREF _Toc441482117 \h </w:instrText>
             </w:r>
             <w:r>
               <w:rPr>
@@ -1473,7 +1475,7 @@
               <w:szCs w:val="22"/>
             </w:rPr>
           </w:pPr>
-          <w:hyperlink w:anchor="_Toc438740353" w:history="1">
+          <w:hyperlink w:anchor="_Toc441482118" w:history="1">
             <w:r>
               <w:rPr>
                 <w:rStyle w:val="Hyperlink"/>
@@ -1500,7 +1502,7 @@
                 <w:noProof/>
                 <w:webHidden/>
               </w:rPr>
-              <w:instrText xml:space="preserve"> PAGEREF _Toc438740353 \h </w:instrText>
+              <w:instrText xml:space="preserve"> PAGEREF _Toc441482118 \h </w:instrText>
             </w:r>
             <w:r>
               <w:rPr>
@@ -1543,7 +1545,7 @@
               <w:szCs w:val="22"/>
             </w:rPr>
           </w:pPr>
-          <w:hyperlink w:anchor="_Toc438740354" w:history="1">
+          <w:hyperlink w:anchor="_Toc441482119" w:history="1">
             <w:r>
               <w:rPr>
                 <w:rStyle w:val="Hyperlink"/>
@@ -1570,7 +1572,7 @@
                 <w:noProof/>
                 <w:webHidden/>
               </w:rPr>
-              <w:instrText xml:space="preserve"> PAGEREF _Toc438740354 \h </w:instrText>
+              <w:instrText xml:space="preserve"> PAGEREF _Toc441482119 \h </w:instrText>
             </w:r>
             <w:r>
               <w:rPr>
@@ -1613,7 +1615,7 @@
               <w:szCs w:val="22"/>
             </w:rPr>
           </w:pPr>
-          <w:hyperlink w:anchor="_Toc438740355" w:history="1">
+          <w:hyperlink w:anchor="_Toc441482120" w:history="1">
             <w:r>
               <w:rPr>
                 <w:rStyle w:val="Hyperlink"/>
@@ -1640,7 +1642,7 @@
                 <w:noProof/>
                 <w:webHidden/>
               </w:rPr>
-              <w:instrText xml:space="preserve"> PAGEREF _Toc438740355 \h </w:instrText>
+              <w:instrText xml:space="preserve"> PAGEREF _Toc441482120 \h </w:instrText>
             </w:r>
             <w:r>
               <w:rPr>
@@ -1683,7 +1685,7 @@
               <w:szCs w:val="22"/>
             </w:rPr>
           </w:pPr>
-          <w:hyperlink w:anchor="_Toc438740356" w:history="1">
+          <w:hyperlink w:anchor="_Toc441482121" w:history="1">
             <w:r>
               <w:rPr>
                 <w:rStyle w:val="Hyperlink"/>
@@ -1710,7 +1712,7 @@
                 <w:noProof/>
                 <w:webHidden/>
               </w:rPr>
-              <w:instrText xml:space="preserve"> PAGEREF _Toc438740356 \h </w:instrText>
+              <w:instrText xml:space="preserve"> PAGEREF _Toc441482121 \h </w:instrText>
             </w:r>
             <w:r>
               <w:rPr>
@@ -1754,7 +1756,7 @@
               <w:szCs w:val="22"/>
             </w:rPr>
           </w:pPr>
-          <w:hyperlink w:anchor="_Toc438740357" w:history="1">
+          <w:hyperlink w:anchor="_Toc441482122" w:history="1">
             <w:r>
               <w:rPr>
                 <w:rStyle w:val="Hyperlink"/>
@@ -1796,7 +1798,7 @@
                 <w:noProof/>
                 <w:webHidden/>
               </w:rPr>
-              <w:instrText xml:space="preserve"> PAGEREF _Toc438740357 \h </w:instrText>
+              <w:instrText xml:space="preserve"> PAGEREF _Toc441482122 \h </w:instrText>
             </w:r>
             <w:r>
               <w:rPr>
@@ -1840,7 +1842,7 @@
               <w:szCs w:val="22"/>
             </w:rPr>
           </w:pPr>
-          <w:hyperlink w:anchor="_Toc438740358" w:history="1">
+          <w:hyperlink w:anchor="_Toc441482123" w:history="1">
             <w:r>
               <w:rPr>
                 <w:rStyle w:val="Hyperlink"/>
@@ -1882,7 +1884,7 @@
                 <w:noProof/>
                 <w:webHidden/>
               </w:rPr>
-              <w:instrText xml:space="preserve"> PAGEREF _Toc438740358 \h </w:instrText>
+              <w:instrText xml:space="preserve"> PAGEREF _Toc441482123 \h </w:instrText>
             </w:r>
             <w:r>
               <w:rPr>
@@ -1926,7 +1928,7 @@
               <w:szCs w:val="22"/>
             </w:rPr>
           </w:pPr>
-          <w:hyperlink w:anchor="_Toc438740359" w:history="1">
+          <w:hyperlink w:anchor="_Toc441482124" w:history="1">
             <w:r>
               <w:rPr>
                 <w:rStyle w:val="Hyperlink"/>
@@ -1968,7 +1970,7 @@
                 <w:noProof/>
                 <w:webHidden/>
               </w:rPr>
-              <w:instrText xml:space="preserve"> PAGEREF _Toc438740359 \h </w:instrText>
+              <w:instrText xml:space="preserve"> PAGEREF _Toc441482124 \h </w:instrText>
             </w:r>
             <w:r>
               <w:rPr>
@@ -2012,7 +2014,7 @@
               <w:szCs w:val="22"/>
             </w:rPr>
           </w:pPr>
-          <w:hyperlink w:anchor="_Toc438740360" w:history="1">
+          <w:hyperlink w:anchor="_Toc441482125" w:history="1">
             <w:r>
               <w:rPr>
                 <w:rStyle w:val="Hyperlink"/>
@@ -2054,7 +2056,7 @@
                 <w:noProof/>
                 <w:webHidden/>
               </w:rPr>
-              <w:instrText xml:space="preserve"> PAGEREF _Toc438740360 \h </w:instrText>
+              <w:instrText xml:space="preserve"> PAGEREF _Toc441482125 \h </w:instrText>
             </w:r>
             <w:r>
               <w:rPr>
@@ -2098,7 +2100,7 @@
               <w:szCs w:val="22"/>
             </w:rPr>
           </w:pPr>
-          <w:hyperlink w:anchor="_Toc438740361" w:history="1">
+          <w:hyperlink w:anchor="_Toc441482126" w:history="1">
             <w:r>
               <w:rPr>
                 <w:rStyle w:val="Hyperlink"/>
@@ -2140,7 +2142,7 @@
                 <w:noProof/>
                 <w:webHidden/>
               </w:rPr>
-              <w:instrText xml:space="preserve"> PAGEREF _Toc438740361 \h </w:instrText>
+              <w:instrText xml:space="preserve"> PAGEREF _Toc441482126 \h </w:instrText>
             </w:r>
             <w:r>
               <w:rPr>
@@ -2184,7 +2186,7 @@
               <w:szCs w:val="22"/>
             </w:rPr>
           </w:pPr>
-          <w:hyperlink w:anchor="_Toc438740362" w:history="1">
+          <w:hyperlink w:anchor="_Toc441482127" w:history="1">
             <w:r>
               <w:rPr>
                 <w:rStyle w:val="Hyperlink"/>
@@ -2226,7 +2228,7 @@
                 <w:noProof/>
                 <w:webHidden/>
               </w:rPr>
-              <w:instrText xml:space="preserve"> PAGEREF _Toc438740362 \h </w:instrText>
+              <w:instrText xml:space="preserve"> PAGEREF _Toc441482127 \h </w:instrText>
             </w:r>
             <w:r>
               <w:rPr>
@@ -2270,7 +2272,7 @@
               <w:szCs w:val="22"/>
             </w:rPr>
           </w:pPr>
-          <w:hyperlink w:anchor="_Toc438740363" w:history="1">
+          <w:hyperlink w:anchor="_Toc441482128" w:history="1">
             <w:r>
               <w:rPr>
                 <w:rStyle w:val="Hyperlink"/>
@@ -2312,7 +2314,7 @@
                 <w:noProof/>
                 <w:webHidden/>
               </w:rPr>
-              <w:instrText xml:space="preserve"> PAGEREF _Toc438740363 \h </w:instrText>
+              <w:instrText xml:space="preserve"> PAGEREF _Toc441482128 \h </w:instrText>
             </w:r>
             <w:r>
               <w:rPr>
@@ -2356,7 +2358,7 @@
               <w:szCs w:val="22"/>
             </w:rPr>
           </w:pPr>
-          <w:hyperlink w:anchor="_Toc438740364" w:history="1">
+          <w:hyperlink w:anchor="_Toc441482129" w:history="1">
             <w:r>
               <w:rPr>
                 <w:rStyle w:val="Hyperlink"/>
@@ -2398,7 +2400,7 @@
                 <w:noProof/>
                 <w:webHidden/>
               </w:rPr>
-              <w:instrText xml:space="preserve"> PAGEREF _Toc438740364 \h </w:instrText>
+              <w:instrText xml:space="preserve"> PAGEREF _Toc441482129 \h </w:instrText>
             </w:r>
             <w:r>
               <w:rPr>
@@ -2442,7 +2444,7 @@
               <w:szCs w:val="22"/>
             </w:rPr>
           </w:pPr>
-          <w:hyperlink w:anchor="_Toc438740365" w:history="1">
+          <w:hyperlink w:anchor="_Toc441482130" w:history="1">
             <w:r>
               <w:rPr>
                 <w:rStyle w:val="Hyperlink"/>
@@ -2484,7 +2486,7 @@
                 <w:noProof/>
                 <w:webHidden/>
               </w:rPr>
-              <w:instrText xml:space="preserve"> PAGEREF _Toc438740365 \h </w:instrText>
+              <w:instrText xml:space="preserve"> PAGEREF _Toc441482130 \h </w:instrText>
             </w:r>
             <w:r>
               <w:rPr>
@@ -2528,7 +2530,7 @@
               <w:szCs w:val="22"/>
             </w:rPr>
           </w:pPr>
-          <w:hyperlink w:anchor="_Toc438740366" w:history="1">
+          <w:hyperlink w:anchor="_Toc441482131" w:history="1">
             <w:r>
               <w:rPr>
                 <w:rStyle w:val="Hyperlink"/>
@@ -2570,7 +2572,7 @@
                 <w:noProof/>
                 <w:webHidden/>
               </w:rPr>
-              <w:instrText xml:space="preserve"> PAGEREF _Toc438740366 \h </w:instrText>
+              <w:instrText xml:space="preserve"> PAGEREF _Toc441482131 \h </w:instrText>
             </w:r>
             <w:r>
               <w:rPr>
@@ -2614,7 +2616,7 @@
               <w:szCs w:val="22"/>
             </w:rPr>
           </w:pPr>
-          <w:hyperlink w:anchor="_Toc438740367" w:history="1">
+          <w:hyperlink w:anchor="_Toc441482132" w:history="1">
             <w:r>
               <w:rPr>
                 <w:rStyle w:val="Hyperlink"/>
@@ -2656,7 +2658,7 @@
                 <w:noProof/>
                 <w:webHidden/>
               </w:rPr>
-              <w:instrText xml:space="preserve"> PAGEREF _Toc438740367 \h </w:instrText>
+              <w:instrText xml:space="preserve"> PAGEREF _Toc441482132 \h </w:instrText>
             </w:r>
             <w:r>
               <w:rPr>
@@ -2700,7 +2702,7 @@
               <w:szCs w:val="22"/>
             </w:rPr>
           </w:pPr>
-          <w:hyperlink w:anchor="_Toc438740368" w:history="1">
+          <w:hyperlink w:anchor="_Toc441482133" w:history="1">
             <w:r>
               <w:rPr>
                 <w:rStyle w:val="Hyperlink"/>
@@ -2742,7 +2744,7 @@
                 <w:noProof/>
                 <w:webHidden/>
               </w:rPr>
-              <w:instrText xml:space="preserve"> PAGEREF _Toc438740368 \h </w:instrText>
+              <w:instrText xml:space="preserve"> PAGEREF _Toc441482133 \h </w:instrText>
             </w:r>
             <w:r>
               <w:rPr>
@@ -2786,7 +2788,7 @@
               <w:szCs w:val="22"/>
             </w:rPr>
           </w:pPr>
-          <w:hyperlink w:anchor="_Toc438740369" w:history="1">
+          <w:hyperlink w:anchor="_Toc441482134" w:history="1">
             <w:r>
               <w:rPr>
                 <w:rStyle w:val="Hyperlink"/>
@@ -2828,7 +2830,7 @@
                 <w:noProof/>
                 <w:webHidden/>
               </w:rPr>
-              <w:instrText xml:space="preserve"> PAGEREF _Toc438740369 \h </w:instrText>
+              <w:instrText xml:space="preserve"> PAGEREF _Toc441482134 \h </w:instrText>
             </w:r>
             <w:r>
               <w:rPr>
@@ -2872,7 +2874,7 @@
               <w:szCs w:val="22"/>
             </w:rPr>
           </w:pPr>
-          <w:hyperlink w:anchor="_Toc438740370" w:history="1">
+          <w:hyperlink w:anchor="_Toc441482135" w:history="1">
             <w:r>
               <w:rPr>
                 <w:rStyle w:val="Hyperlink"/>
@@ -2914,7 +2916,7 @@
                 <w:noProof/>
                 <w:webHidden/>
               </w:rPr>
-              <w:instrText xml:space="preserve"> PAGEREF _Toc438740370 \h </w:instrText>
+              <w:instrText xml:space="preserve"> PAGEREF _Toc441482135 \h </w:instrText>
             </w:r>
             <w:r>
               <w:rPr>
@@ -2954,7 +2956,7 @@
               <w:szCs w:val="22"/>
             </w:rPr>
           </w:pPr>
-          <w:hyperlink w:anchor="_Toc438740371" w:history="1">
+          <w:hyperlink w:anchor="_Toc441482136" w:history="1">
             <w:r>
               <w:rPr>
                 <w:rStyle w:val="Hyperlink"/>
@@ -2981,7 +2983,7 @@
                 <w:noProof/>
                 <w:webHidden/>
               </w:rPr>
-              <w:instrText xml:space="preserve"> PAGEREF _Toc438740371 \h </w:instrText>
+              <w:instrText xml:space="preserve"> PAGEREF _Toc441482136 \h </w:instrText>
             </w:r>
             <w:r>
               <w:rPr>
@@ -3021,7 +3023,7 @@
               <w:szCs w:val="22"/>
             </w:rPr>
           </w:pPr>
-          <w:hyperlink w:anchor="_Toc438740372" w:history="1">
+          <w:hyperlink w:anchor="_Toc441482137" w:history="1">
             <w:r>
               <w:rPr>
                 <w:rStyle w:val="Hyperlink"/>
@@ -3048,7 +3050,7 @@
                 <w:noProof/>
                 <w:webHidden/>
               </w:rPr>
-              <w:instrText xml:space="preserve"> PAGEREF _Toc438740372 \h </w:instrText>
+              <w:instrText xml:space="preserve"> PAGEREF _Toc441482137 \h </w:instrText>
             </w:r>
             <w:r>
               <w:rPr>
@@ -3095,7 +3097,7 @@
       <w:pPr>
         <w:pStyle w:val="Heading1"/>
       </w:pPr>
-      <w:bookmarkStart w:id="0" w:name="_Toc438740335"/>
+      <w:bookmarkStart w:id="0" w:name="_Toc441482100"/>
       <w:r>
         <w:t>Acknowledgements</w:t>
       </w:r>
@@ -3119,21 +3121,19 @@
       <w:r>
         <w:br w:type="page"/>
       </w:r>
-      <w:bookmarkStart w:id="1" w:name="_GoBack"/>
+    </w:p>
+    <w:p>
+      <w:pPr>
+        <w:pStyle w:val="Heading1"/>
+      </w:pPr>
+      <w:bookmarkStart w:id="1" w:name="_Introduction"/>
+      <w:bookmarkStart w:id="2" w:name="_Toc441482101"/>
       <w:bookmarkEnd w:id="1"/>
-    </w:p>
-    <w:p>
-      <w:pPr>
-        <w:pStyle w:val="Heading1"/>
-      </w:pPr>
-      <w:bookmarkStart w:id="2" w:name="_Introduction"/>
-      <w:bookmarkStart w:id="3" w:name="_Toc438740336"/>
-      <w:bookmarkEnd w:id="2"/>
       <w:r>
         <w:lastRenderedPageBreak/>
         <w:t>Introduction</w:t>
       </w:r>
-      <w:bookmarkEnd w:id="3"/>
+      <w:bookmarkEnd w:id="2"/>
     </w:p>
     <w:p/>
     <w:p>
@@ -3229,14 +3229,27 @@
       <w:r>
         <w:t xml:space="preserve">Figure </w:t>
       </w:r>
-      <w:fldSimple w:instr=" SEQ Figure \* ARABIC ">
-        <w:r>
-          <w:rPr>
-            <w:noProof/>
-          </w:rPr>
-          <w:t>1</w:t>
-        </w:r>
-      </w:fldSimple>
+      <w:r>
+        <w:fldChar w:fldCharType="begin"/>
+      </w:r>
+      <w:r>
+        <w:instrText xml:space="preserve"> SEQ Figure \* ARABIC </w:instrText>
+      </w:r>
+      <w:r>
+        <w:fldChar w:fldCharType="separate"/>
+      </w:r>
+      <w:r>
+        <w:rPr>
+          <w:noProof/>
+        </w:rPr>
+        <w:t>1</w:t>
+      </w:r>
+      <w:r>
+        <w:rPr>
+          <w:noProof/>
+        </w:rPr>
+        <w:fldChar w:fldCharType="end"/>
+      </w:r>
       <w:r>
         <w:t xml:space="preserve"> Asteroids 1979 - Source: </w:t>
       </w:r>
@@ -3514,9 +3527,9 @@
       <w:pPr>
         <w:pStyle w:val="Heading1"/>
       </w:pPr>
-      <w:bookmarkStart w:id="4" w:name="_Super_Asteroids:_A"/>
-      <w:bookmarkStart w:id="5" w:name="_Toc438740337"/>
-      <w:bookmarkEnd w:id="4"/>
+      <w:bookmarkStart w:id="3" w:name="_Super_Asteroids:_A"/>
+      <w:bookmarkStart w:id="4" w:name="_Toc441482102"/>
+      <w:bookmarkEnd w:id="3"/>
       <w:r>
         <w:lastRenderedPageBreak/>
         <w:t>Super Asteroids:</w:t>
@@ -3524,7 +3537,7 @@
       <w:r>
         <w:t xml:space="preserve"> A Quick Overview</w:t>
       </w:r>
-      <w:bookmarkEnd w:id="5"/>
+      <w:bookmarkEnd w:id="4"/>
     </w:p>
     <w:p>
       <w:pPr>
@@ -3869,14 +3882,14 @@
       <w:pPr>
         <w:pStyle w:val="Heading1"/>
       </w:pPr>
-      <w:bookmarkStart w:id="6" w:name="_Source"/>
-      <w:bookmarkStart w:id="7" w:name="_Toc438740338"/>
-      <w:bookmarkEnd w:id="6"/>
+      <w:bookmarkStart w:id="5" w:name="_Source"/>
+      <w:bookmarkStart w:id="6" w:name="_Toc441482103"/>
+      <w:bookmarkEnd w:id="5"/>
       <w:r>
         <w:lastRenderedPageBreak/>
         <w:t>Source</w:t>
       </w:r>
-      <w:bookmarkEnd w:id="7"/>
+      <w:bookmarkEnd w:id="6"/>
     </w:p>
     <w:p/>
     <w:p>
@@ -4263,28 +4276,33 @@
       <w:pPr>
         <w:pStyle w:val="Heading1"/>
       </w:pPr>
-      <w:bookmarkStart w:id="8" w:name="_Design_Document"/>
-      <w:bookmarkStart w:id="9" w:name="_Toc438740339"/>
-      <w:bookmarkEnd w:id="8"/>
+      <w:bookmarkStart w:id="7" w:name="_Design_Document"/>
+      <w:bookmarkStart w:id="8" w:name="_Toc441482104"/>
+      <w:bookmarkEnd w:id="7"/>
       <w:r>
         <w:lastRenderedPageBreak/>
         <w:t>Design Document</w:t>
       </w:r>
+      <w:bookmarkEnd w:id="8"/>
+    </w:p>
+    <w:p/>
+    <w:p>
+      <w:r>
+        <w:t xml:space="preserve">The first step in developing a program like </w:t>
+      </w:r>
+      <w:r>
+        <w:rPr>
+          <w:i/>
+        </w:rPr>
+        <w:t>Super Asteroids</w:t>
+      </w:r>
+      <w:r>
+        <w:t xml:space="preserve"> is to spend some time understanding the problem </w:t>
+      </w:r>
+      <w:bookmarkStart w:id="9" w:name="_GoBack"/>
       <w:bookmarkEnd w:id="9"/>
-    </w:p>
-    <w:p/>
-    <w:p>
-      <w:r>
-        <w:t xml:space="preserve">The first step in developing a program like </w:t>
-      </w:r>
-      <w:r>
-        <w:rPr>
-          <w:i/>
-        </w:rPr>
-        <w:t>Super Asteroids</w:t>
-      </w:r>
-      <w:r>
-        <w:t xml:space="preserve"> is to spend some time understanding the problem you are trying to solve. Once you understand the problem, you can start to design the program by creating classes that perform each of the functions required by the program. Each class should be documented with its responsibilities and how it interacts with other classes. This process will help you determine the classes you need to write</w:t>
+      <w:r>
+        <w:t>you are trying to solve. Once you understand the problem, you can start to design the program by creating classes that perform each of the functions required by the program. Each class should be documented with its responsibilities and how it interacts with other classes. This process will help you determine the classes you need to write</w:t>
       </w:r>
       <w:r>
         <w:t xml:space="preserve">, </w:t>
@@ -4351,7 +4369,13 @@
         <w:t>Model Classes</w:t>
       </w:r>
       <w:r>
-        <w:t xml:space="preserve">, </w:t>
+        <w:t xml:space="preserve"> </w:t>
+      </w:r>
+      <w:r>
+        <w:t>and</w:t>
+      </w:r>
+      <w:r>
+        <w:t xml:space="preserve"> </w:t>
       </w:r>
       <w:r>
         <w:rPr>
@@ -4360,22 +4384,10 @@
         <w:t>Data Access Classes</w:t>
       </w:r>
       <w:r>
-        <w:t xml:space="preserve">, and </w:t>
-      </w:r>
-      <w:r>
-        <w:rPr>
-          <w:b/>
-        </w:rPr>
-        <w:t>Controller</w:t>
-      </w:r>
-      <w:r>
-        <w:rPr>
-          <w:b/>
-        </w:rPr>
-        <w:t xml:space="preserve"> Classes</w:t>
-      </w:r>
-      <w:r>
-        <w:t>. Use t</w:t>
+        <w:t xml:space="preserve">. </w:t>
+      </w:r>
+      <w:r>
+        <w:t xml:space="preserve"> Use t</w:t>
       </w:r>
       <w:r>
         <w:t>he Javadoc creator to generate</w:t>
@@ -4543,7 +4555,7 @@
         <w:pStyle w:val="Heading1"/>
       </w:pPr>
       <w:bookmarkStart w:id="10" w:name="_Tasks"/>
-      <w:bookmarkStart w:id="11" w:name="_Toc438740340"/>
+      <w:bookmarkStart w:id="11" w:name="_Toc441482105"/>
       <w:bookmarkEnd w:id="10"/>
       <w:r>
         <w:lastRenderedPageBreak/>
@@ -4585,7 +4597,7 @@
         </w:numPr>
       </w:pPr>
       <w:bookmarkStart w:id="12" w:name="_Design_the_Database"/>
-      <w:bookmarkStart w:id="13" w:name="_Toc438740341"/>
+      <w:bookmarkStart w:id="13" w:name="_Toc441482106"/>
       <w:bookmarkEnd w:id="12"/>
       <w:r>
         <w:t xml:space="preserve">Design </w:t>
@@ -4679,7 +4691,7 @@
         </w:numPr>
       </w:pPr>
       <w:bookmarkStart w:id="14" w:name="_Create_the_Model"/>
-      <w:bookmarkStart w:id="15" w:name="_Toc438740342"/>
+      <w:bookmarkStart w:id="15" w:name="_Toc441482107"/>
       <w:bookmarkEnd w:id="14"/>
       <w:r>
         <w:t xml:space="preserve">Create the Model </w:t>
@@ -4793,7 +4805,7 @@
         </w:numPr>
       </w:pPr>
       <w:bookmarkStart w:id="16" w:name="_Create_the_Database"/>
-      <w:bookmarkStart w:id="17" w:name="_Toc438740343"/>
+      <w:bookmarkStart w:id="17" w:name="_Toc441482108"/>
       <w:bookmarkEnd w:id="16"/>
       <w:r>
         <w:t>Create the Data</w:t>
@@ -4899,7 +4911,7 @@
         </w:numPr>
       </w:pPr>
       <w:bookmarkStart w:id="18" w:name="_Test_the_Database"/>
-      <w:bookmarkStart w:id="19" w:name="_Toc438740344"/>
+      <w:bookmarkStart w:id="19" w:name="_Toc441482109"/>
       <w:bookmarkEnd w:id="18"/>
       <w:r>
         <w:t>Test the Data</w:t>
@@ -5002,7 +5014,7 @@
         </w:numPr>
       </w:pPr>
       <w:bookmarkStart w:id="20" w:name="_Code_the_Data"/>
-      <w:bookmarkStart w:id="21" w:name="_Toc438740345"/>
+      <w:bookmarkStart w:id="21" w:name="_Toc441482110"/>
       <w:bookmarkEnd w:id="20"/>
       <w:r>
         <w:t xml:space="preserve">Code the </w:t>
@@ -5255,7 +5267,7 @@
           <w:numId w:val="26"/>
         </w:numPr>
       </w:pPr>
-      <w:bookmarkStart w:id="22" w:name="_Toc438740346"/>
+      <w:bookmarkStart w:id="22" w:name="_Toc441482111"/>
       <w:r>
         <w:t>Load</w:t>
       </w:r>
@@ -5335,7 +5347,7 @@
           <w:numId w:val="26"/>
         </w:numPr>
       </w:pPr>
-      <w:bookmarkStart w:id="23" w:name="_Toc438740347"/>
+      <w:bookmarkStart w:id="23" w:name="_Toc441482112"/>
       <w:r>
         <w:t>Test Data Importer and Model Loading</w:t>
       </w:r>
@@ -5367,7 +5379,7 @@
         </w:numPr>
       </w:pPr>
       <w:bookmarkStart w:id="24" w:name="_Complete_the_Ship"/>
-      <w:bookmarkStart w:id="25" w:name="_Toc438740348"/>
+      <w:bookmarkStart w:id="25" w:name="_Toc441482113"/>
       <w:bookmarkEnd w:id="24"/>
       <w:r>
         <w:t>Complete the Ship</w:t>
@@ -5727,7 +5739,7 @@
       <w:pPr>
         <w:pStyle w:val="ListParagraph"/>
       </w:pPr>
-      <w:bookmarkStart w:id="26" w:name="_Toc438740349"/>
+      <w:bookmarkStart w:id="26" w:name="_Toc441482114"/>
       <w:proofErr w:type="spellStart"/>
       <w:proofErr w:type="gramStart"/>
       <w:r>
@@ -5810,7 +5822,7 @@
       <w:pPr>
         <w:pStyle w:val="ListParagraph"/>
       </w:pPr>
-      <w:bookmarkStart w:id="27" w:name="_Toc438740350"/>
+      <w:bookmarkStart w:id="27" w:name="_Toc441482115"/>
       <w:proofErr w:type="spellStart"/>
       <w:proofErr w:type="gramStart"/>
       <w:r>
@@ -5857,7 +5869,7 @@
       <w:pPr>
         <w:pStyle w:val="ListParagraph"/>
       </w:pPr>
-      <w:bookmarkStart w:id="28" w:name="_Toc438740351"/>
+      <w:bookmarkStart w:id="28" w:name="_Toc441482116"/>
       <w:proofErr w:type="spellStart"/>
       <w:proofErr w:type="gramStart"/>
       <w:r>
@@ -5921,7 +5933,7 @@
       <w:pPr>
         <w:pStyle w:val="ListParagraph"/>
       </w:pPr>
-      <w:bookmarkStart w:id="29" w:name="_Toc438740352"/>
+      <w:bookmarkStart w:id="29" w:name="_Toc441482117"/>
       <w:proofErr w:type="gramStart"/>
       <w:r>
         <w:rPr>
@@ -5960,7 +5972,7 @@
           <w:b/>
         </w:rPr>
       </w:pPr>
-      <w:bookmarkStart w:id="30" w:name="_Toc438740353"/>
+      <w:bookmarkStart w:id="30" w:name="_Toc441482118"/>
       <w:proofErr w:type="gramStart"/>
       <w:r>
         <w:rPr>
@@ -6015,7 +6027,7 @@
       <w:pPr>
         <w:pStyle w:val="ListParagraph"/>
       </w:pPr>
-      <w:bookmarkStart w:id="31" w:name="_Toc438740354"/>
+      <w:bookmarkStart w:id="31" w:name="_Toc441482119"/>
       <w:proofErr w:type="spellStart"/>
       <w:proofErr w:type="gramStart"/>
       <w:r>
@@ -6089,7 +6101,7 @@
       <w:pPr>
         <w:pStyle w:val="ListParagraph"/>
       </w:pPr>
-      <w:bookmarkStart w:id="32" w:name="_Toc438740355"/>
+      <w:bookmarkStart w:id="32" w:name="_Toc441482120"/>
       <w:proofErr w:type="spellStart"/>
       <w:proofErr w:type="gramStart"/>
       <w:r>
@@ -6122,7 +6134,7 @@
       <w:pPr>
         <w:pStyle w:val="ListParagraph"/>
       </w:pPr>
-      <w:bookmarkStart w:id="33" w:name="_Toc438740356"/>
+      <w:bookmarkStart w:id="33" w:name="_Toc441482121"/>
       <w:proofErr w:type="spellStart"/>
       <w:proofErr w:type="gramStart"/>
       <w:r>
@@ -6577,7 +6589,7 @@
         </w:numPr>
       </w:pPr>
       <w:bookmarkStart w:id="34" w:name="_Implement_the_Quick"/>
-      <w:bookmarkStart w:id="35" w:name="_Toc438740357"/>
+      <w:bookmarkStart w:id="35" w:name="_Toc441482122"/>
       <w:bookmarkEnd w:id="34"/>
       <w:r>
         <w:t>Implement the Quick Play Button</w:t>
@@ -6826,7 +6838,7 @@
         </w:numPr>
       </w:pPr>
       <w:bookmarkStart w:id="36" w:name="_Make_the_game"/>
-      <w:bookmarkStart w:id="37" w:name="_Toc438740358"/>
+      <w:bookmarkStart w:id="37" w:name="_Toc441482123"/>
       <w:bookmarkEnd w:id="36"/>
       <w:r>
         <w:t>Make the game</w:t>
@@ -7005,7 +7017,7 @@
         </w:numPr>
       </w:pPr>
       <w:bookmarkStart w:id="38" w:name="_Design_the_game"/>
-      <w:bookmarkStart w:id="39" w:name="_Toc438740359"/>
+      <w:bookmarkStart w:id="39" w:name="_Toc441482124"/>
       <w:bookmarkEnd w:id="38"/>
       <w:r>
         <w:t xml:space="preserve">Design the game </w:t>
@@ -7080,7 +7092,7 @@
         </w:numPr>
       </w:pPr>
       <w:bookmarkStart w:id="40" w:name="_Draw_the_background"/>
-      <w:bookmarkStart w:id="41" w:name="_Toc438740360"/>
+      <w:bookmarkStart w:id="41" w:name="_Toc441482125"/>
       <w:bookmarkEnd w:id="40"/>
       <w:r>
         <w:t>Draw the background</w:t>
@@ -7183,7 +7195,7 @@
         </w:numPr>
       </w:pPr>
       <w:bookmarkStart w:id="42" w:name="_Draw_the_background_1"/>
-      <w:bookmarkStart w:id="43" w:name="_Toc438740361"/>
+      <w:bookmarkStart w:id="43" w:name="_Toc441482126"/>
       <w:bookmarkEnd w:id="42"/>
       <w:r>
         <w:t>Draw the background objects</w:t>
@@ -7229,7 +7241,7 @@
         </w:numPr>
       </w:pPr>
       <w:bookmarkStart w:id="44" w:name="_Draw_the_ship"/>
-      <w:bookmarkStart w:id="45" w:name="_Toc438740362"/>
+      <w:bookmarkStart w:id="45" w:name="_Toc441482127"/>
       <w:bookmarkEnd w:id="44"/>
       <w:r>
         <w:t>Draw the ship</w:t>
@@ -7299,7 +7311,7 @@
         </w:numPr>
       </w:pPr>
       <w:bookmarkStart w:id="46" w:name="_Move_the_ship"/>
-      <w:bookmarkStart w:id="47" w:name="_Toc438740363"/>
+      <w:bookmarkStart w:id="47" w:name="_Toc441482128"/>
       <w:bookmarkEnd w:id="46"/>
       <w:r>
         <w:lastRenderedPageBreak/>
@@ -7487,7 +7499,7 @@
         </w:numPr>
       </w:pPr>
       <w:bookmarkStart w:id="48" w:name="_Fire_projectiles"/>
-      <w:bookmarkStart w:id="49" w:name="_Toc438740364"/>
+      <w:bookmarkStart w:id="49" w:name="_Toc441482129"/>
       <w:bookmarkEnd w:id="48"/>
       <w:r>
         <w:t>Fire projectiles</w:t>
@@ -7554,7 +7566,7 @@
         </w:numPr>
       </w:pPr>
       <w:bookmarkStart w:id="50" w:name="_Create_the_asteroids"/>
-      <w:bookmarkStart w:id="51" w:name="_Toc438740365"/>
+      <w:bookmarkStart w:id="51" w:name="_Toc441482130"/>
       <w:bookmarkEnd w:id="50"/>
       <w:r>
         <w:t>Create the asteroids</w:t>
@@ -7650,7 +7662,7 @@
         </w:numPr>
       </w:pPr>
       <w:bookmarkStart w:id="52" w:name="_Add_the_Mini"/>
-      <w:bookmarkStart w:id="53" w:name="_Toc438740366"/>
+      <w:bookmarkStart w:id="53" w:name="_Toc441482131"/>
       <w:bookmarkEnd w:id="52"/>
       <w:r>
         <w:t>Add the Mini Map</w:t>
@@ -7687,7 +7699,7 @@
         </w:numPr>
       </w:pPr>
       <w:bookmarkStart w:id="54" w:name="_Code_and_test"/>
-      <w:bookmarkStart w:id="55" w:name="_Toc438740367"/>
+      <w:bookmarkStart w:id="55" w:name="_Toc441482132"/>
       <w:bookmarkEnd w:id="54"/>
       <w:r>
         <w:lastRenderedPageBreak/>
@@ -7736,19 +7748,7 @@
           <w:rPr>
             <w:rStyle w:val="Hyperlink"/>
           </w:rPr>
-          <w:t>http://gamedevelopment.tutsplus.com/tutorials/quick-tip-use-quadtrees-to-detect-likely-collisions-in-2d-space-</w:t>
-        </w:r>
-        <w:r>
-          <w:rPr>
-            <w:rStyle w:val="Hyperlink"/>
-          </w:rPr>
-          <w:t>-</w:t>
-        </w:r>
-        <w:r>
-          <w:rPr>
-            <w:rStyle w:val="Hyperlink"/>
-          </w:rPr>
-          <w:t>gamedev-374</w:t>
+          <w:t>http://gamedevelopment.tutsplus.com/tutorials/quick-tip-use-quadtrees-to-detect-likely-collisions-in-2d-space--gamedev-374</w:t>
         </w:r>
       </w:hyperlink>
     </w:p>
@@ -7810,7 +7810,7 @@
         </w:numPr>
       </w:pPr>
       <w:bookmarkStart w:id="56" w:name="_Use_the_QuadTree"/>
-      <w:bookmarkStart w:id="57" w:name="_Toc438740368"/>
+      <w:bookmarkStart w:id="57" w:name="_Toc441482133"/>
       <w:bookmarkEnd w:id="56"/>
       <w:r>
         <w:t>Collision d</w:t>
@@ -8119,7 +8119,7 @@
         </w:numPr>
       </w:pPr>
       <w:bookmarkStart w:id="58" w:name="_Transition_to_the"/>
-      <w:bookmarkStart w:id="59" w:name="_Toc438740369"/>
+      <w:bookmarkStart w:id="59" w:name="_Toc441482134"/>
       <w:bookmarkEnd w:id="58"/>
       <w:r>
         <w:t>Transition to the next level</w:t>
@@ -8152,7 +8152,7 @@
         </w:numPr>
       </w:pPr>
       <w:bookmarkStart w:id="60" w:name="_Create_a_level"/>
-      <w:bookmarkStart w:id="61" w:name="_Toc438740370"/>
+      <w:bookmarkStart w:id="61" w:name="_Toc441482135"/>
       <w:bookmarkEnd w:id="60"/>
       <w:r>
         <w:t xml:space="preserve">(Optional) </w:t>
@@ -8179,7 +8179,7 @@
         <w:pStyle w:val="Heading1"/>
       </w:pPr>
       <w:bookmarkStart w:id="62" w:name="_Project_Tips"/>
-      <w:bookmarkStart w:id="63" w:name="_Toc438740371"/>
+      <w:bookmarkStart w:id="63" w:name="_Toc441482136"/>
       <w:bookmarkEnd w:id="62"/>
       <w:r>
         <w:t>Project Tips</w:t>
@@ -8379,7 +8379,7 @@
       <w:pPr>
         <w:pStyle w:val="Heading1"/>
       </w:pPr>
-      <w:bookmarkStart w:id="64" w:name="_Toc438740372"/>
+      <w:bookmarkStart w:id="64" w:name="_Toc441482137"/>
       <w:r>
         <w:t xml:space="preserve">Source </w:t>
       </w:r>
@@ -8414,10 +8414,7 @@
         </w:numPr>
       </w:pPr>
       <w:r>
-        <w:t>(20%) Effective decom</w:t>
-      </w:r>
-      <w:r>
-        <w:t>position of classes and methods</w:t>
+        <w:t>(20%) Effective decomposition of classes and methods</w:t>
       </w:r>
     </w:p>
     <w:p>
@@ -8429,10 +8426,7 @@
         </w:numPr>
       </w:pPr>
       <w:r>
-        <w:t>(20%) Code la</w:t>
-      </w:r>
-      <w:r>
-        <w:t>yout is readable and consistent</w:t>
+        <w:t>(20%) Code layout is readable and consistent</w:t>
       </w:r>
     </w:p>
     <w:p>
@@ -8444,10 +8438,7 @@
         </w:numPr>
       </w:pPr>
       <w:r>
-        <w:t>(15%) Effective organizatio</w:t>
-      </w:r>
-      <w:r>
-        <w:t>n of classes into Java packages</w:t>
+        <w:t>(15%) Effective organization of classes into Java packages</w:t>
       </w:r>
     </w:p>
     <w:p>
@@ -8511,6 +8502,7 @@
         <w:docPartUnique/>
       </w:docPartObj>
     </w:sdtPr>
+    <w:sdtEndPr/>
     <w:sdtContent>
       <w:p>
         <w:pPr>
@@ -8585,7 +8577,7 @@
                                 <w:rPr>
                                   <w:noProof/>
                                 </w:rPr>
-                                <w:t>2</w:t>
+                                <w:t>7</w:t>
                               </w:r>
                               <w:r>
                                 <w:rPr>
@@ -8651,7 +8643,7 @@
                           <w:rPr>
                             <w:noProof/>
                           </w:rPr>
-                          <w:t>2</w:t>
+                          <w:t>7</w:t>
                         </w:r>
                         <w:r>
                           <w:rPr>
@@ -14122,7 +14114,7 @@
   <a:extraClrSchemeLst/>
   <a:extLst>
     <a:ext uri="{05A4C25C-085E-4340-85A3-A5531E510DB2}">
-      <thm15:themeFamily xmlns="" xmlns:thm15="http://schemas.microsoft.com/office/thememl/2012/main" name="Office Theme" id="{62F939B6-93AF-4DB8-9C6B-D6C7DFDC589F}" vid="{4A3C46E8-61CC-4603-A589-7422A47A8E4A}"/>
+      <thm15:themeFamily xmlns:thm15="http://schemas.microsoft.com/office/thememl/2012/main" xmlns="" name="Office Theme" id="{62F939B6-93AF-4DB8-9C6B-D6C7DFDC589F}" vid="{4A3C46E8-61CC-4603-A589-7422A47A8E4A}"/>
     </a:ext>
   </a:extLst>
 </a:theme>
@@ -14133,7 +14125,7 @@
 </file>
 
 <file path=customXml/itemProps1.xml><?xml version="1.0" encoding="utf-8"?>
-<ds:datastoreItem xmlns:ds="http://schemas.openxmlformats.org/officeDocument/2006/customXml" ds:itemID="{8455CC94-F476-441D-9FD9-C5E80EA43F3D}">
+<ds:datastoreItem xmlns:ds="http://schemas.openxmlformats.org/officeDocument/2006/customXml" ds:itemID="{ACC24652-E890-4B9E-9646-33F4C378A9C0}">
   <ds:schemaRefs>
     <ds:schemaRef ds:uri="http://schemas.openxmlformats.org/officeDocument/2006/bibliography"/>
   </ds:schemaRefs>

</xml_diff>

<commit_message>
to run the demo you type ./gradlew, not gradlew
</commit_message>
<xml_diff>
--- a/SuperAsteroids/Specification.docx
+++ b/SuperAsteroids/Specification.docx
@@ -91,7 +91,7 @@
           <w:docPartGallery w:val="Table of Contents"/>
           <w:docPartUnique w:val="true"/>
         </w:docPartObj>
-        <w:id w:val="145961474"/>
+        <w:id w:val="1529022959"/>
       </w:sdtPr>
       <w:sdtContent>
         <w:p>
@@ -125,33 +125,28 @@
             <w:r>
               <w:rPr>
                 <w:webHidden/>
-                <w:rStyle w:val="IndexLink"/>
+              </w:rPr>
+              <w:fldChar w:fldCharType="begin"/>
+            </w:r>
+            <w:r>
+              <w:rPr>
+                <w:webHidden/>
+              </w:rPr>
+              <w:instrText>PAGEREF _Toc441482100 \h</w:instrText>
+            </w:r>
+            <w:r>
+              <w:rPr>
+                <w:webHidden/>
+              </w:rPr>
+              <w:fldChar w:fldCharType="separate"/>
+            </w:r>
+            <w:r>
+              <w:rPr>
+                <w:webHidden/>
+                <w:rStyle w:val="IndexLink"/>
+                <w:vanish w:val="false"/>
               </w:rPr>
               <w:t>Acknowledgements</w:t>
-            </w:r>
-            <w:r>
-              <w:rPr>
-                <w:webHidden/>
-              </w:rPr>
-              <w:fldChar w:fldCharType="begin"/>
-            </w:r>
-            <w:r>
-              <w:rPr>
-                <w:webHidden/>
-              </w:rPr>
-              <w:instrText>PAGEREF _Toc441482100 \h</w:instrText>
-            </w:r>
-            <w:r>
-              <w:rPr>
-                <w:webHidden/>
-              </w:rPr>
-              <w:fldChar w:fldCharType="separate"/>
-            </w:r>
-            <w:r>
-              <w:rPr>
-                <w:rStyle w:val="IndexLink"/>
-                <w:vanish w:val="false"/>
-              </w:rPr>
               <w:tab/>
               <w:t>2</w:t>
             </w:r>
@@ -175,33 +170,28 @@
             <w:r>
               <w:rPr>
                 <w:webHidden/>
-                <w:rStyle w:val="IndexLink"/>
+              </w:rPr>
+              <w:fldChar w:fldCharType="begin"/>
+            </w:r>
+            <w:r>
+              <w:rPr>
+                <w:webHidden/>
+              </w:rPr>
+              <w:instrText>PAGEREF _Toc441482101 \h</w:instrText>
+            </w:r>
+            <w:r>
+              <w:rPr>
+                <w:webHidden/>
+              </w:rPr>
+              <w:fldChar w:fldCharType="separate"/>
+            </w:r>
+            <w:r>
+              <w:rPr>
+                <w:webHidden/>
+                <w:rStyle w:val="IndexLink"/>
+                <w:vanish w:val="false"/>
               </w:rPr>
               <w:t>Introduction</w:t>
-            </w:r>
-            <w:r>
-              <w:rPr>
-                <w:webHidden/>
-              </w:rPr>
-              <w:fldChar w:fldCharType="begin"/>
-            </w:r>
-            <w:r>
-              <w:rPr>
-                <w:webHidden/>
-              </w:rPr>
-              <w:instrText>PAGEREF _Toc441482101 \h</w:instrText>
-            </w:r>
-            <w:r>
-              <w:rPr>
-                <w:webHidden/>
-              </w:rPr>
-              <w:fldChar w:fldCharType="separate"/>
-            </w:r>
-            <w:r>
-              <w:rPr>
-                <w:rStyle w:val="IndexLink"/>
-                <w:vanish w:val="false"/>
-              </w:rPr>
               <w:tab/>
               <w:t>3</w:t>
             </w:r>
@@ -225,33 +215,28 @@
             <w:r>
               <w:rPr>
                 <w:webHidden/>
-                <w:rStyle w:val="IndexLink"/>
+              </w:rPr>
+              <w:fldChar w:fldCharType="begin"/>
+            </w:r>
+            <w:r>
+              <w:rPr>
+                <w:webHidden/>
+              </w:rPr>
+              <w:instrText>PAGEREF _Toc441482102 \h</w:instrText>
+            </w:r>
+            <w:r>
+              <w:rPr>
+                <w:webHidden/>
+              </w:rPr>
+              <w:fldChar w:fldCharType="separate"/>
+            </w:r>
+            <w:r>
+              <w:rPr>
+                <w:webHidden/>
+                <w:rStyle w:val="IndexLink"/>
+                <w:vanish w:val="false"/>
               </w:rPr>
               <w:t>Super Asteroids: A Quick Overview</w:t>
-            </w:r>
-            <w:r>
-              <w:rPr>
-                <w:webHidden/>
-              </w:rPr>
-              <w:fldChar w:fldCharType="begin"/>
-            </w:r>
-            <w:r>
-              <w:rPr>
-                <w:webHidden/>
-              </w:rPr>
-              <w:instrText>PAGEREF _Toc441482102 \h</w:instrText>
-            </w:r>
-            <w:r>
-              <w:rPr>
-                <w:webHidden/>
-              </w:rPr>
-              <w:fldChar w:fldCharType="separate"/>
-            </w:r>
-            <w:r>
-              <w:rPr>
-                <w:rStyle w:val="IndexLink"/>
-                <w:vanish w:val="false"/>
-              </w:rPr>
               <w:tab/>
               <w:t>4</w:t>
             </w:r>
@@ -275,33 +260,28 @@
             <w:r>
               <w:rPr>
                 <w:webHidden/>
-                <w:rStyle w:val="IndexLink"/>
+              </w:rPr>
+              <w:fldChar w:fldCharType="begin"/>
+            </w:r>
+            <w:r>
+              <w:rPr>
+                <w:webHidden/>
+              </w:rPr>
+              <w:instrText>PAGEREF _Toc441482103 \h</w:instrText>
+            </w:r>
+            <w:r>
+              <w:rPr>
+                <w:webHidden/>
+              </w:rPr>
+              <w:fldChar w:fldCharType="separate"/>
+            </w:r>
+            <w:r>
+              <w:rPr>
+                <w:webHidden/>
+                <w:rStyle w:val="IndexLink"/>
+                <w:vanish w:val="false"/>
               </w:rPr>
               <w:t>Source</w:t>
-            </w:r>
-            <w:r>
-              <w:rPr>
-                <w:webHidden/>
-              </w:rPr>
-              <w:fldChar w:fldCharType="begin"/>
-            </w:r>
-            <w:r>
-              <w:rPr>
-                <w:webHidden/>
-              </w:rPr>
-              <w:instrText>PAGEREF _Toc441482103 \h</w:instrText>
-            </w:r>
-            <w:r>
-              <w:rPr>
-                <w:webHidden/>
-              </w:rPr>
-              <w:fldChar w:fldCharType="separate"/>
-            </w:r>
-            <w:r>
-              <w:rPr>
-                <w:rStyle w:val="IndexLink"/>
-                <w:vanish w:val="false"/>
-              </w:rPr>
               <w:tab/>
               <w:t>5</w:t>
             </w:r>
@@ -325,33 +305,28 @@
             <w:r>
               <w:rPr>
                 <w:webHidden/>
-                <w:rStyle w:val="IndexLink"/>
+              </w:rPr>
+              <w:fldChar w:fldCharType="begin"/>
+            </w:r>
+            <w:r>
+              <w:rPr>
+                <w:webHidden/>
+              </w:rPr>
+              <w:instrText>PAGEREF _Toc441482104 \h</w:instrText>
+            </w:r>
+            <w:r>
+              <w:rPr>
+                <w:webHidden/>
+              </w:rPr>
+              <w:fldChar w:fldCharType="separate"/>
+            </w:r>
+            <w:r>
+              <w:rPr>
+                <w:webHidden/>
+                <w:rStyle w:val="IndexLink"/>
+                <w:vanish w:val="false"/>
               </w:rPr>
               <w:t>Design Document</w:t>
-            </w:r>
-            <w:r>
-              <w:rPr>
-                <w:webHidden/>
-              </w:rPr>
-              <w:fldChar w:fldCharType="begin"/>
-            </w:r>
-            <w:r>
-              <w:rPr>
-                <w:webHidden/>
-              </w:rPr>
-              <w:instrText>PAGEREF _Toc441482104 \h</w:instrText>
-            </w:r>
-            <w:r>
-              <w:rPr>
-                <w:webHidden/>
-              </w:rPr>
-              <w:fldChar w:fldCharType="separate"/>
-            </w:r>
-            <w:r>
-              <w:rPr>
-                <w:rStyle w:val="IndexLink"/>
-                <w:vanish w:val="false"/>
-              </w:rPr>
               <w:tab/>
               <w:t>6</w:t>
             </w:r>
@@ -375,33 +350,28 @@
             <w:r>
               <w:rPr>
                 <w:webHidden/>
-                <w:rStyle w:val="IndexLink"/>
+              </w:rPr>
+              <w:fldChar w:fldCharType="begin"/>
+            </w:r>
+            <w:r>
+              <w:rPr>
+                <w:webHidden/>
+              </w:rPr>
+              <w:instrText>PAGEREF _Toc441482105 \h</w:instrText>
+            </w:r>
+            <w:r>
+              <w:rPr>
+                <w:webHidden/>
+              </w:rPr>
+              <w:fldChar w:fldCharType="separate"/>
+            </w:r>
+            <w:r>
+              <w:rPr>
+                <w:webHidden/>
+                <w:rStyle w:val="IndexLink"/>
+                <w:vanish w:val="false"/>
               </w:rPr>
               <w:t>Tasks</w:t>
-            </w:r>
-            <w:r>
-              <w:rPr>
-                <w:webHidden/>
-              </w:rPr>
-              <w:fldChar w:fldCharType="begin"/>
-            </w:r>
-            <w:r>
-              <w:rPr>
-                <w:webHidden/>
-              </w:rPr>
-              <w:instrText>PAGEREF _Toc441482105 \h</w:instrText>
-            </w:r>
-            <w:r>
-              <w:rPr>
-                <w:webHidden/>
-              </w:rPr>
-              <w:fldChar w:fldCharType="separate"/>
-            </w:r>
-            <w:r>
-              <w:rPr>
-                <w:rStyle w:val="IndexLink"/>
-                <w:vanish w:val="false"/>
-              </w:rPr>
               <w:tab/>
               <w:t>7</w:t>
             </w:r>
@@ -430,6 +400,7 @@
               <w:rPr>
                 <w:webHidden/>
                 <w:rStyle w:val="IndexLink"/>
+                <w:vanish w:val="false"/>
               </w:rPr>
               <w:t>1.</w:t>
             </w:r>
@@ -498,6 +469,7 @@
               <w:rPr>
                 <w:webHidden/>
                 <w:rStyle w:val="IndexLink"/>
+                <w:vanish w:val="false"/>
               </w:rPr>
               <w:t>2.</w:t>
             </w:r>
@@ -566,6 +538,7 @@
               <w:rPr>
                 <w:webHidden/>
                 <w:rStyle w:val="IndexLink"/>
+                <w:vanish w:val="false"/>
               </w:rPr>
               <w:t>3.</w:t>
             </w:r>
@@ -634,6 +607,7 @@
               <w:rPr>
                 <w:webHidden/>
                 <w:rStyle w:val="IndexLink"/>
+                <w:vanish w:val="false"/>
               </w:rPr>
               <w:t>4.</w:t>
             </w:r>
@@ -702,6 +676,7 @@
               <w:rPr>
                 <w:webHidden/>
                 <w:rStyle w:val="IndexLink"/>
+                <w:vanish w:val="false"/>
               </w:rPr>
               <w:t>5.</w:t>
             </w:r>
@@ -770,6 +745,7 @@
               <w:rPr>
                 <w:webHidden/>
                 <w:rStyle w:val="IndexLink"/>
+                <w:vanish w:val="false"/>
               </w:rPr>
               <w:t>6.</w:t>
             </w:r>
@@ -838,6 +814,7 @@
               <w:rPr>
                 <w:webHidden/>
                 <w:rStyle w:val="IndexLink"/>
+                <w:vanish w:val="false"/>
               </w:rPr>
               <w:t>7.</w:t>
             </w:r>
@@ -906,6 +883,7 @@
               <w:rPr>
                 <w:webHidden/>
                 <w:rStyle w:val="IndexLink"/>
+                <w:vanish w:val="false"/>
               </w:rPr>
               <w:t>8.</w:t>
             </w:r>
@@ -972,33 +950,28 @@
             <w:r>
               <w:rPr>
                 <w:webHidden/>
-                <w:rStyle w:val="IndexLink"/>
+              </w:rPr>
+              <w:fldChar w:fldCharType="begin"/>
+            </w:r>
+            <w:r>
+              <w:rPr>
+                <w:webHidden/>
+              </w:rPr>
+              <w:instrText>PAGEREF _Toc441482114 \h</w:instrText>
+            </w:r>
+            <w:r>
+              <w:rPr>
+                <w:webHidden/>
+              </w:rPr>
+              <w:fldChar w:fldCharType="separate"/>
+            </w:r>
+            <w:r>
+              <w:rPr>
+                <w:webHidden/>
+                <w:rStyle w:val="IndexLink"/>
+                <w:vanish w:val="false"/>
               </w:rPr>
               <w:t>loadContent()</w:t>
-            </w:r>
-            <w:r>
-              <w:rPr>
-                <w:webHidden/>
-              </w:rPr>
-              <w:fldChar w:fldCharType="begin"/>
-            </w:r>
-            <w:r>
-              <w:rPr>
-                <w:webHidden/>
-              </w:rPr>
-              <w:instrText>PAGEREF _Toc441482114 \h</w:instrText>
-            </w:r>
-            <w:r>
-              <w:rPr>
-                <w:webHidden/>
-              </w:rPr>
-              <w:fldChar w:fldCharType="separate"/>
-            </w:r>
-            <w:r>
-              <w:rPr>
-                <w:rStyle w:val="IndexLink"/>
-                <w:vanish w:val="false"/>
-              </w:rPr>
               <w:tab/>
               <w:t>9</w:t>
             </w:r>
@@ -1025,33 +998,28 @@
             <w:r>
               <w:rPr>
                 <w:webHidden/>
-                <w:rStyle w:val="IndexLink"/>
+              </w:rPr>
+              <w:fldChar w:fldCharType="begin"/>
+            </w:r>
+            <w:r>
+              <w:rPr>
+                <w:webHidden/>
+              </w:rPr>
+              <w:instrText>PAGEREF _Toc441482115 \h</w:instrText>
+            </w:r>
+            <w:r>
+              <w:rPr>
+                <w:webHidden/>
+              </w:rPr>
+              <w:fldChar w:fldCharType="separate"/>
+            </w:r>
+            <w:r>
+              <w:rPr>
+                <w:webHidden/>
+                <w:rStyle w:val="IndexLink"/>
+                <w:vanish w:val="false"/>
               </w:rPr>
               <w:t>onPartSelected()</w:t>
-            </w:r>
-            <w:r>
-              <w:rPr>
-                <w:webHidden/>
-              </w:rPr>
-              <w:fldChar w:fldCharType="begin"/>
-            </w:r>
-            <w:r>
-              <w:rPr>
-                <w:webHidden/>
-              </w:rPr>
-              <w:instrText>PAGEREF _Toc441482115 \h</w:instrText>
-            </w:r>
-            <w:r>
-              <w:rPr>
-                <w:webHidden/>
-              </w:rPr>
-              <w:fldChar w:fldCharType="separate"/>
-            </w:r>
-            <w:r>
-              <w:rPr>
-                <w:rStyle w:val="IndexLink"/>
-                <w:vanish w:val="false"/>
-              </w:rPr>
               <w:tab/>
               <w:t>9</w:t>
             </w:r>
@@ -1078,33 +1046,28 @@
             <w:r>
               <w:rPr>
                 <w:webHidden/>
-                <w:rStyle w:val="IndexLink"/>
+              </w:rPr>
+              <w:fldChar w:fldCharType="begin"/>
+            </w:r>
+            <w:r>
+              <w:rPr>
+                <w:webHidden/>
+              </w:rPr>
+              <w:instrText>PAGEREF _Toc441482116 \h</w:instrText>
+            </w:r>
+            <w:r>
+              <w:rPr>
+                <w:webHidden/>
+              </w:rPr>
+              <w:fldChar w:fldCharType="separate"/>
+            </w:r>
+            <w:r>
+              <w:rPr>
+                <w:webHidden/>
+                <w:rStyle w:val="IndexLink"/>
+                <w:vanish w:val="false"/>
               </w:rPr>
               <w:t>unloadContent()</w:t>
-            </w:r>
-            <w:r>
-              <w:rPr>
-                <w:webHidden/>
-              </w:rPr>
-              <w:fldChar w:fldCharType="begin"/>
-            </w:r>
-            <w:r>
-              <w:rPr>
-                <w:webHidden/>
-              </w:rPr>
-              <w:instrText>PAGEREF _Toc441482116 \h</w:instrText>
-            </w:r>
-            <w:r>
-              <w:rPr>
-                <w:webHidden/>
-              </w:rPr>
-              <w:fldChar w:fldCharType="separate"/>
-            </w:r>
-            <w:r>
-              <w:rPr>
-                <w:rStyle w:val="IndexLink"/>
-                <w:vanish w:val="false"/>
-              </w:rPr>
               <w:tab/>
               <w:t>9</w:t>
             </w:r>
@@ -1131,33 +1094,28 @@
             <w:r>
               <w:rPr>
                 <w:webHidden/>
-                <w:rStyle w:val="IndexLink"/>
+              </w:rPr>
+              <w:fldChar w:fldCharType="begin"/>
+            </w:r>
+            <w:r>
+              <w:rPr>
+                <w:webHidden/>
+              </w:rPr>
+              <w:instrText>PAGEREF _Toc441482117 \h</w:instrText>
+            </w:r>
+            <w:r>
+              <w:rPr>
+                <w:webHidden/>
+              </w:rPr>
+              <w:fldChar w:fldCharType="separate"/>
+            </w:r>
+            <w:r>
+              <w:rPr>
+                <w:webHidden/>
+                <w:rStyle w:val="IndexLink"/>
+                <w:vanish w:val="false"/>
               </w:rPr>
               <w:t>update()</w:t>
-            </w:r>
-            <w:r>
-              <w:rPr>
-                <w:webHidden/>
-              </w:rPr>
-              <w:fldChar w:fldCharType="begin"/>
-            </w:r>
-            <w:r>
-              <w:rPr>
-                <w:webHidden/>
-              </w:rPr>
-              <w:instrText>PAGEREF _Toc441482117 \h</w:instrText>
-            </w:r>
-            <w:r>
-              <w:rPr>
-                <w:webHidden/>
-              </w:rPr>
-              <w:fldChar w:fldCharType="separate"/>
-            </w:r>
-            <w:r>
-              <w:rPr>
-                <w:rStyle w:val="IndexLink"/>
-                <w:vanish w:val="false"/>
-              </w:rPr>
               <w:tab/>
               <w:t>9</w:t>
             </w:r>
@@ -1184,33 +1142,28 @@
             <w:r>
               <w:rPr>
                 <w:webHidden/>
-                <w:rStyle w:val="IndexLink"/>
+              </w:rPr>
+              <w:fldChar w:fldCharType="begin"/>
+            </w:r>
+            <w:r>
+              <w:rPr>
+                <w:webHidden/>
+              </w:rPr>
+              <w:instrText>PAGEREF _Toc441482118 \h</w:instrText>
+            </w:r>
+            <w:r>
+              <w:rPr>
+                <w:webHidden/>
+              </w:rPr>
+              <w:fldChar w:fldCharType="separate"/>
+            </w:r>
+            <w:r>
+              <w:rPr>
+                <w:webHidden/>
+                <w:rStyle w:val="IndexLink"/>
+                <w:vanish w:val="false"/>
               </w:rPr>
               <w:t>draw()</w:t>
-            </w:r>
-            <w:r>
-              <w:rPr>
-                <w:webHidden/>
-              </w:rPr>
-              <w:fldChar w:fldCharType="begin"/>
-            </w:r>
-            <w:r>
-              <w:rPr>
-                <w:webHidden/>
-              </w:rPr>
-              <w:instrText>PAGEREF _Toc441482118 \h</w:instrText>
-            </w:r>
-            <w:r>
-              <w:rPr>
-                <w:webHidden/>
-              </w:rPr>
-              <w:fldChar w:fldCharType="separate"/>
-            </w:r>
-            <w:r>
-              <w:rPr>
-                <w:rStyle w:val="IndexLink"/>
-                <w:vanish w:val="false"/>
-              </w:rPr>
               <w:tab/>
               <w:t>9</w:t>
             </w:r>
@@ -1237,33 +1190,28 @@
             <w:r>
               <w:rPr>
                 <w:webHidden/>
-                <w:rStyle w:val="IndexLink"/>
+              </w:rPr>
+              <w:fldChar w:fldCharType="begin"/>
+            </w:r>
+            <w:r>
+              <w:rPr>
+                <w:webHidden/>
+              </w:rPr>
+              <w:instrText>PAGEREF _Toc441482119 \h</w:instrText>
+            </w:r>
+            <w:r>
+              <w:rPr>
+                <w:webHidden/>
+              </w:rPr>
+              <w:fldChar w:fldCharType="separate"/>
+            </w:r>
+            <w:r>
+              <w:rPr>
+                <w:webHidden/>
+                <w:rStyle w:val="IndexLink"/>
+                <w:vanish w:val="false"/>
               </w:rPr>
               <w:t>onStartGamePressed()</w:t>
-            </w:r>
-            <w:r>
-              <w:rPr>
-                <w:webHidden/>
-              </w:rPr>
-              <w:fldChar w:fldCharType="begin"/>
-            </w:r>
-            <w:r>
-              <w:rPr>
-                <w:webHidden/>
-              </w:rPr>
-              <w:instrText>PAGEREF _Toc441482119 \h</w:instrText>
-            </w:r>
-            <w:r>
-              <w:rPr>
-                <w:webHidden/>
-              </w:rPr>
-              <w:fldChar w:fldCharType="separate"/>
-            </w:r>
-            <w:r>
-              <w:rPr>
-                <w:rStyle w:val="IndexLink"/>
-                <w:vanish w:val="false"/>
-              </w:rPr>
               <w:tab/>
               <w:t>9</w:t>
             </w:r>
@@ -1290,33 +1238,28 @@
             <w:r>
               <w:rPr>
                 <w:webHidden/>
-                <w:rStyle w:val="IndexLink"/>
+              </w:rPr>
+              <w:fldChar w:fldCharType="begin"/>
+            </w:r>
+            <w:r>
+              <w:rPr>
+                <w:webHidden/>
+              </w:rPr>
+              <w:instrText>PAGEREF _Toc441482120 \h</w:instrText>
+            </w:r>
+            <w:r>
+              <w:rPr>
+                <w:webHidden/>
+              </w:rPr>
+              <w:fldChar w:fldCharType="separate"/>
+            </w:r>
+            <w:r>
+              <w:rPr>
+                <w:webHidden/>
+                <w:rStyle w:val="IndexLink"/>
+                <w:vanish w:val="false"/>
               </w:rPr>
               <w:t>onViewLoaded()</w:t>
-            </w:r>
-            <w:r>
-              <w:rPr>
-                <w:webHidden/>
-              </w:rPr>
-              <w:fldChar w:fldCharType="begin"/>
-            </w:r>
-            <w:r>
-              <w:rPr>
-                <w:webHidden/>
-              </w:rPr>
-              <w:instrText>PAGEREF _Toc441482120 \h</w:instrText>
-            </w:r>
-            <w:r>
-              <w:rPr>
-                <w:webHidden/>
-              </w:rPr>
-              <w:fldChar w:fldCharType="separate"/>
-            </w:r>
-            <w:r>
-              <w:rPr>
-                <w:rStyle w:val="IndexLink"/>
-                <w:vanish w:val="false"/>
-              </w:rPr>
               <w:tab/>
               <w:t>10</w:t>
             </w:r>
@@ -1343,33 +1286,28 @@
             <w:r>
               <w:rPr>
                 <w:webHidden/>
-                <w:rStyle w:val="IndexLink"/>
+              </w:rPr>
+              <w:fldChar w:fldCharType="begin"/>
+            </w:r>
+            <w:r>
+              <w:rPr>
+                <w:webHidden/>
+              </w:rPr>
+              <w:instrText>PAGEREF _Toc441482121 \h</w:instrText>
+            </w:r>
+            <w:r>
+              <w:rPr>
+                <w:webHidden/>
+              </w:rPr>
+              <w:fldChar w:fldCharType="separate"/>
+            </w:r>
+            <w:r>
+              <w:rPr>
+                <w:webHidden/>
+                <w:rStyle w:val="IndexLink"/>
+                <w:vanish w:val="false"/>
               </w:rPr>
               <w:t>onSlideView()</w:t>
-            </w:r>
-            <w:r>
-              <w:rPr>
-                <w:webHidden/>
-              </w:rPr>
-              <w:fldChar w:fldCharType="begin"/>
-            </w:r>
-            <w:r>
-              <w:rPr>
-                <w:webHidden/>
-              </w:rPr>
-              <w:instrText>PAGEREF _Toc441482121 \h</w:instrText>
-            </w:r>
-            <w:r>
-              <w:rPr>
-                <w:webHidden/>
-              </w:rPr>
-              <w:fldChar w:fldCharType="separate"/>
-            </w:r>
-            <w:r>
-              <w:rPr>
-                <w:rStyle w:val="IndexLink"/>
-                <w:vanish w:val="false"/>
-              </w:rPr>
               <w:tab/>
               <w:t>10</w:t>
             </w:r>
@@ -1398,6 +1336,7 @@
               <w:rPr>
                 <w:webHidden/>
                 <w:rStyle w:val="IndexLink"/>
+                <w:vanish w:val="false"/>
               </w:rPr>
               <w:t>9.</w:t>
             </w:r>
@@ -1466,6 +1405,7 @@
               <w:rPr>
                 <w:webHidden/>
                 <w:rStyle w:val="IndexLink"/>
+                <w:vanish w:val="false"/>
               </w:rPr>
               <w:t>10.</w:t>
             </w:r>
@@ -1534,6 +1474,7 @@
               <w:rPr>
                 <w:webHidden/>
                 <w:rStyle w:val="IndexLink"/>
+                <w:vanish w:val="false"/>
               </w:rPr>
               <w:t>a.</w:t>
             </w:r>
@@ -1602,6 +1543,7 @@
               <w:rPr>
                 <w:webHidden/>
                 <w:rStyle w:val="IndexLink"/>
+                <w:vanish w:val="false"/>
               </w:rPr>
               <w:t>b.</w:t>
             </w:r>
@@ -1670,6 +1612,7 @@
               <w:rPr>
                 <w:webHidden/>
                 <w:rStyle w:val="IndexLink"/>
+                <w:vanish w:val="false"/>
               </w:rPr>
               <w:t>c.</w:t>
             </w:r>
@@ -1738,6 +1681,7 @@
               <w:rPr>
                 <w:webHidden/>
                 <w:rStyle w:val="IndexLink"/>
+                <w:vanish w:val="false"/>
               </w:rPr>
               <w:t>d.</w:t>
             </w:r>
@@ -1806,6 +1750,7 @@
               <w:rPr>
                 <w:webHidden/>
                 <w:rStyle w:val="IndexLink"/>
+                <w:vanish w:val="false"/>
               </w:rPr>
               <w:t>e.</w:t>
             </w:r>
@@ -1874,6 +1819,7 @@
               <w:rPr>
                 <w:webHidden/>
                 <w:rStyle w:val="IndexLink"/>
+                <w:vanish w:val="false"/>
               </w:rPr>
               <w:t>f.</w:t>
             </w:r>
@@ -1942,6 +1888,7 @@
               <w:rPr>
                 <w:webHidden/>
                 <w:rStyle w:val="IndexLink"/>
+                <w:vanish w:val="false"/>
               </w:rPr>
               <w:t>g.</w:t>
             </w:r>
@@ -2010,6 +1957,7 @@
               <w:rPr>
                 <w:webHidden/>
                 <w:rStyle w:val="IndexLink"/>
+                <w:vanish w:val="false"/>
               </w:rPr>
               <w:t>h.</w:t>
             </w:r>
@@ -2078,6 +2026,7 @@
               <w:rPr>
                 <w:webHidden/>
                 <w:rStyle w:val="IndexLink"/>
+                <w:vanish w:val="false"/>
               </w:rPr>
               <w:t>i.</w:t>
             </w:r>
@@ -2146,6 +2095,7 @@
               <w:rPr>
                 <w:webHidden/>
                 <w:rStyle w:val="IndexLink"/>
+                <w:vanish w:val="false"/>
               </w:rPr>
               <w:t>j.</w:t>
             </w:r>
@@ -2214,6 +2164,7 @@
               <w:rPr>
                 <w:webHidden/>
                 <w:rStyle w:val="IndexLink"/>
+                <w:vanish w:val="false"/>
               </w:rPr>
               <w:t>k.</w:t>
             </w:r>
@@ -2282,6 +2233,7 @@
               <w:rPr>
                 <w:webHidden/>
                 <w:rStyle w:val="IndexLink"/>
+                <w:vanish w:val="false"/>
               </w:rPr>
               <w:t>l.</w:t>
             </w:r>
@@ -2345,33 +2297,28 @@
             <w:r>
               <w:rPr>
                 <w:webHidden/>
-                <w:rStyle w:val="IndexLink"/>
+              </w:rPr>
+              <w:fldChar w:fldCharType="begin"/>
+            </w:r>
+            <w:r>
+              <w:rPr>
+                <w:webHidden/>
+              </w:rPr>
+              <w:instrText>PAGEREF _Toc441482136 \h</w:instrText>
+            </w:r>
+            <w:r>
+              <w:rPr>
+                <w:webHidden/>
+              </w:rPr>
+              <w:fldChar w:fldCharType="separate"/>
+            </w:r>
+            <w:r>
+              <w:rPr>
+                <w:webHidden/>
+                <w:rStyle w:val="IndexLink"/>
+                <w:vanish w:val="false"/>
               </w:rPr>
               <w:t>Project Tips</w:t>
-            </w:r>
-            <w:r>
-              <w:rPr>
-                <w:webHidden/>
-              </w:rPr>
-              <w:fldChar w:fldCharType="begin"/>
-            </w:r>
-            <w:r>
-              <w:rPr>
-                <w:webHidden/>
-              </w:rPr>
-              <w:instrText>PAGEREF _Toc441482136 \h</w:instrText>
-            </w:r>
-            <w:r>
-              <w:rPr>
-                <w:webHidden/>
-              </w:rPr>
-              <w:fldChar w:fldCharType="separate"/>
-            </w:r>
-            <w:r>
-              <w:rPr>
-                <w:rStyle w:val="IndexLink"/>
-                <w:vanish w:val="false"/>
-              </w:rPr>
               <w:tab/>
               <w:t>13</w:t>
             </w:r>
@@ -2395,33 +2342,28 @@
             <w:r>
               <w:rPr>
                 <w:webHidden/>
-                <w:rStyle w:val="IndexLink"/>
+              </w:rPr>
+              <w:fldChar w:fldCharType="begin"/>
+            </w:r>
+            <w:r>
+              <w:rPr>
+                <w:webHidden/>
+              </w:rPr>
+              <w:instrText>PAGEREF _Toc441482137 \h</w:instrText>
+            </w:r>
+            <w:r>
+              <w:rPr>
+                <w:webHidden/>
+              </w:rPr>
+              <w:fldChar w:fldCharType="separate"/>
+            </w:r>
+            <w:r>
+              <w:rPr>
+                <w:webHidden/>
+                <w:rStyle w:val="IndexLink"/>
+                <w:vanish w:val="false"/>
               </w:rPr>
               <w:t>Source Code Evaluation</w:t>
-            </w:r>
-            <w:r>
-              <w:rPr>
-                <w:webHidden/>
-              </w:rPr>
-              <w:fldChar w:fldCharType="begin"/>
-            </w:r>
-            <w:r>
-              <w:rPr>
-                <w:webHidden/>
-              </w:rPr>
-              <w:instrText>PAGEREF _Toc441482137 \h</w:instrText>
-            </w:r>
-            <w:r>
-              <w:rPr>
-                <w:webHidden/>
-              </w:rPr>
-              <w:fldChar w:fldCharType="separate"/>
-            </w:r>
-            <w:r>
-              <w:rPr>
-                <w:rStyle w:val="IndexLink"/>
-                <w:vanish w:val="false"/>
-              </w:rPr>
               <w:tab/>
               <w:t>14</w:t>
             </w:r>
@@ -2507,8 +2449,8 @@
       </w:pPr>
       <w:bookmarkStart w:id="1" w:name="_Toc441482101"/>
       <w:bookmarkStart w:id="2" w:name="_Introduction"/>
+      <w:bookmarkEnd w:id="1"/>
       <w:bookmarkEnd w:id="2"/>
-      <w:bookmarkEnd w:id="1"/>
       <w:r>
         <w:rPr/>
         <w:t>Introduction</w:t>
@@ -2553,7 +2495,7 @@
       <w:r>
         <w:rPr/>
         <w:drawing>
-          <wp:inline distT="0" distB="5080" distL="0" distR="0">
+          <wp:inline distT="0" distB="0" distL="0" distR="0">
             <wp:extent cx="3981450" cy="2986405"/>
             <wp:effectExtent l="0" t="0" r="0" b="0"/>
             <wp:docPr id="1" name="Picture 1" descr="http://upload.wikimedia.org/wikipedia/en/1/13/Asteroi1.png"/>
@@ -2636,6 +2578,7 @@
           <w:rPr>
             <w:webHidden/>
             <w:rStyle w:val="InternetLink"/>
+            <w:vanish/>
           </w:rPr>
           <w:t>http://www.freeasteroids.org/</w:t>
         </w:r>
@@ -2870,8 +2813,8 @@
       </w:pPr>
       <w:bookmarkStart w:id="3" w:name="_Toc441482102"/>
       <w:bookmarkStart w:id="4" w:name="_Super_Asteroids:_A"/>
+      <w:bookmarkEnd w:id="3"/>
       <w:bookmarkEnd w:id="4"/>
-      <w:bookmarkEnd w:id="3"/>
       <w:r>
         <w:rPr/>
         <w:t>Super Asteroids: A Quick Overview</w:t>
@@ -2960,7 +2903,7 @@
       <w:r>
         <w:rPr/>
         <w:drawing>
-          <wp:inline distT="0" distB="0" distL="0" distR="7620">
+          <wp:inline distT="0" distB="0" distL="0" distR="0">
             <wp:extent cx="2868930" cy="1793240"/>
             <wp:effectExtent l="0" t="0" r="0" b="0"/>
             <wp:docPr id="3" name="Picture 2" descr="C:\Users\Tyler\AppData\Local\Microsoft\Windows\INetCache\Content.Word\Screenshot_2015-03-31-12-35-05.png"/>
@@ -3016,7 +2959,7 @@
       <w:r>
         <w:rPr/>
         <w:drawing>
-          <wp:inline distT="0" distB="1270" distL="0" distR="0">
+          <wp:inline distT="0" distB="0" distL="0" distR="0">
             <wp:extent cx="2924175" cy="1827530"/>
             <wp:effectExtent l="0" t="0" r="0" b="0"/>
             <wp:docPr id="4" name="Picture 7" descr="C:\Users\Tyler\Downloads\builder.png"/>
@@ -3060,7 +3003,7 @@
       <w:r>
         <w:rPr/>
         <w:drawing>
-          <wp:inline distT="0" distB="1270" distL="0" distR="0">
+          <wp:inline distT="0" distB="0" distL="0" distR="0">
             <wp:extent cx="2924175" cy="1827530"/>
             <wp:effectExtent l="0" t="0" r="0" b="0"/>
             <wp:docPr id="5" name="Picture 8" descr="C:\Users\Tyler\Downloads\game.png"/>
@@ -3157,8 +3100,8 @@
       </w:pPr>
       <w:bookmarkStart w:id="5" w:name="_Toc441482103"/>
       <w:bookmarkStart w:id="6" w:name="_Source"/>
+      <w:bookmarkEnd w:id="5"/>
       <w:bookmarkEnd w:id="6"/>
-      <w:bookmarkEnd w:id="5"/>
       <w:r>
         <w:rPr/>
         <w:t>Source</w:t>
@@ -3267,6 +3210,13 @@
       <w:r>
         <w:rPr/>
         <w:t xml:space="preserve">Select the “Terminal” tab near the bottom of Android Studio. In the terminal, type </w:t>
+      </w:r>
+      <w:r>
+        <w:rPr>
+          <w:b/>
+          <w:bCs/>
+        </w:rPr>
+        <w:t>./</w:t>
       </w:r>
       <w:r>
         <w:rPr>
@@ -3310,6 +3260,13 @@
       <w:r>
         <w:rPr>
           <w:b/>
+          <w:bCs/>
+        </w:rPr>
+        <w:t>./</w:t>
+      </w:r>
+      <w:r>
+        <w:rPr>
+          <w:b/>
         </w:rPr>
         <w:t xml:space="preserve">gradlew app:demo. </w:t>
       </w:r>
@@ -3328,8 +3285,8 @@
       </w:pPr>
       <w:bookmarkStart w:id="7" w:name="_Toc441482104"/>
       <w:bookmarkStart w:id="8" w:name="_Design_Document"/>
+      <w:bookmarkEnd w:id="7"/>
       <w:bookmarkEnd w:id="8"/>
-      <w:bookmarkEnd w:id="7"/>
       <w:r>
         <w:rPr/>
         <w:t>Design Document</w:t>
@@ -3535,6 +3492,7 @@
             <w:webHidden/>
             <w:rStyle w:val="InternetLink"/>
             <w:b/>
+            <w:vanish/>
           </w:rPr>
           <w:t>http://students.cs.byu.edu/~fred/</w:t>
         </w:r>
@@ -3590,8 +3548,8 @@
       </w:pPr>
       <w:bookmarkStart w:id="10" w:name="_Toc441482105"/>
       <w:bookmarkStart w:id="11" w:name="_Tasks"/>
+      <w:bookmarkEnd w:id="10"/>
       <w:bookmarkEnd w:id="11"/>
-      <w:bookmarkEnd w:id="10"/>
       <w:r>
         <w:rPr/>
         <w:t>Tasks</w:t>
@@ -3645,8 +3603,8 @@
       </w:pPr>
       <w:bookmarkStart w:id="12" w:name="_Toc441482106"/>
       <w:bookmarkStart w:id="13" w:name="_Design_the_Database"/>
+      <w:bookmarkEnd w:id="12"/>
       <w:bookmarkEnd w:id="13"/>
-      <w:bookmarkEnd w:id="12"/>
       <w:r>
         <w:rPr/>
         <w:t>Design the Database</w:t>
@@ -3720,8 +3678,8 @@
       </w:pPr>
       <w:bookmarkStart w:id="14" w:name="_Toc441482107"/>
       <w:bookmarkStart w:id="15" w:name="_Create_the_Model"/>
+      <w:bookmarkEnd w:id="14"/>
       <w:bookmarkEnd w:id="15"/>
-      <w:bookmarkEnd w:id="14"/>
       <w:r>
         <w:rPr/>
         <w:t>Create the Model Classes</w:t>
@@ -3795,8 +3753,8 @@
       </w:pPr>
       <w:bookmarkStart w:id="16" w:name="_Toc441482108"/>
       <w:bookmarkStart w:id="17" w:name="_Create_the_Database"/>
+      <w:bookmarkEnd w:id="16"/>
       <w:bookmarkEnd w:id="17"/>
-      <w:bookmarkEnd w:id="16"/>
       <w:r>
         <w:rPr/>
         <w:t>Create the Data Access Classes</w:t>
@@ -3856,8 +3814,8 @@
       </w:pPr>
       <w:bookmarkStart w:id="18" w:name="_Toc441482109"/>
       <w:bookmarkStart w:id="19" w:name="_Test_the_Database"/>
+      <w:bookmarkEnd w:id="18"/>
       <w:bookmarkEnd w:id="19"/>
-      <w:bookmarkEnd w:id="18"/>
       <w:r>
         <w:rPr/>
         <w:t>Test the Data Access Classes</w:t>
@@ -3941,8 +3899,8 @@
       </w:pPr>
       <w:bookmarkStart w:id="20" w:name="_Toc441482110"/>
       <w:bookmarkStart w:id="21" w:name="_Code_the_Data"/>
+      <w:bookmarkEnd w:id="20"/>
       <w:bookmarkEnd w:id="21"/>
-      <w:bookmarkEnd w:id="20"/>
       <w:r>
         <w:rPr/>
         <w:t>Code the Data Importer</w:t>
@@ -4194,8 +4152,8 @@
       </w:pPr>
       <w:bookmarkStart w:id="24" w:name="_Toc441482113"/>
       <w:bookmarkStart w:id="25" w:name="_Complete_the_Ship"/>
+      <w:bookmarkEnd w:id="24"/>
       <w:bookmarkEnd w:id="25"/>
-      <w:bookmarkEnd w:id="24"/>
       <w:r>
         <w:rPr/>
         <w:t>Complete the Ship Builder</w:t>
@@ -4761,7 +4719,7 @@
       <w:r>
         <w:rPr/>
         <w:drawing>
-          <wp:inline distT="0" distB="0" distL="0" distR="9525">
+          <wp:inline distT="0" distB="0" distL="0" distR="0">
             <wp:extent cx="5095875" cy="879475"/>
             <wp:effectExtent l="0" t="0" r="0" b="0"/>
             <wp:docPr id="6" name="Picture 4" descr=""/>
@@ -4987,8 +4945,8 @@
       </w:pPr>
       <w:bookmarkStart w:id="34" w:name="_Toc441482122"/>
       <w:bookmarkStart w:id="35" w:name="_Implement_the_Quick"/>
+      <w:bookmarkEnd w:id="34"/>
       <w:bookmarkEnd w:id="35"/>
-      <w:bookmarkEnd w:id="34"/>
       <w:r>
         <w:rPr/>
         <w:t>Implement the Quick Play Button</w:t>
@@ -5162,8 +5120,8 @@
       </w:pPr>
       <w:bookmarkStart w:id="36" w:name="_Toc441482123"/>
       <w:bookmarkStart w:id="37" w:name="_Make_the_game"/>
+      <w:bookmarkEnd w:id="36"/>
       <w:bookmarkEnd w:id="37"/>
-      <w:bookmarkEnd w:id="36"/>
       <w:r>
         <w:rPr/>
         <w:t>Make the game</w:t>
@@ -5271,8 +5229,8 @@
       </w:pPr>
       <w:bookmarkStart w:id="38" w:name="_Toc441482124"/>
       <w:bookmarkStart w:id="39" w:name="_Design_the_game"/>
+      <w:bookmarkEnd w:id="38"/>
       <w:bookmarkEnd w:id="39"/>
-      <w:bookmarkEnd w:id="38"/>
       <w:r>
         <w:rPr/>
         <w:t>Design the game viewport</w:t>
@@ -5320,8 +5278,8 @@
       </w:pPr>
       <w:bookmarkStart w:id="40" w:name="_Toc441482125"/>
       <w:bookmarkStart w:id="41" w:name="_Draw_the_background"/>
+      <w:bookmarkEnd w:id="40"/>
       <w:bookmarkEnd w:id="41"/>
-      <w:bookmarkEnd w:id="40"/>
       <w:r>
         <w:rPr/>
         <w:t>Draw the background</w:t>
@@ -5383,8 +5341,8 @@
       </w:pPr>
       <w:bookmarkStart w:id="42" w:name="_Toc441482126"/>
       <w:bookmarkStart w:id="43" w:name="_Draw_the_background_1"/>
+      <w:bookmarkEnd w:id="42"/>
       <w:bookmarkEnd w:id="43"/>
-      <w:bookmarkEnd w:id="42"/>
       <w:r>
         <w:rPr/>
         <w:t>Draw the background objects</w:t>
@@ -5422,8 +5380,8 @@
       </w:pPr>
       <w:bookmarkStart w:id="44" w:name="_Toc441482127"/>
       <w:bookmarkStart w:id="45" w:name="_Draw_the_ship"/>
+      <w:bookmarkEnd w:id="44"/>
       <w:bookmarkEnd w:id="45"/>
-      <w:bookmarkEnd w:id="44"/>
       <w:r>
         <w:rPr/>
         <w:t>Draw the ship</w:t>
@@ -5461,8 +5419,8 @@
       </w:pPr>
       <w:bookmarkStart w:id="46" w:name="_Toc441482128"/>
       <w:bookmarkStart w:id="47" w:name="_Move_the_ship"/>
+      <w:bookmarkEnd w:id="46"/>
       <w:bookmarkEnd w:id="47"/>
-      <w:bookmarkEnd w:id="46"/>
       <w:r>
         <w:rPr/>
         <w:t>Move the ship</w:t>
@@ -5476,7 +5434,7 @@
       </w:pPr>
       <w:r>
         <w:drawing>
-          <wp:anchor behindDoc="0" distT="0" distB="8255" distL="114300" distR="0" simplePos="0" locked="0" layoutInCell="1" allowOverlap="1" relativeHeight="17">
+          <wp:anchor behindDoc="0" distT="0" distB="7620" distL="114300" distR="0" simplePos="0" locked="0" layoutInCell="1" allowOverlap="1" relativeHeight="17">
             <wp:simplePos x="0" y="0"/>
             <wp:positionH relativeFrom="margin">
               <wp:align>right</wp:align>
@@ -5571,8 +5529,8 @@
       </w:pPr>
       <w:bookmarkStart w:id="48" w:name="_Toc441482129"/>
       <w:bookmarkStart w:id="49" w:name="_Fire_projectiles"/>
+      <w:bookmarkEnd w:id="48"/>
       <w:bookmarkEnd w:id="49"/>
-      <w:bookmarkEnd w:id="48"/>
       <w:r>
         <w:rPr/>
         <w:t>Fire projectiles</w:t>
@@ -5620,8 +5578,8 @@
       </w:pPr>
       <w:bookmarkStart w:id="50" w:name="_Toc441482130"/>
       <w:bookmarkStart w:id="51" w:name="_Create_the_asteroids"/>
+      <w:bookmarkEnd w:id="50"/>
       <w:bookmarkEnd w:id="51"/>
-      <w:bookmarkEnd w:id="50"/>
       <w:r>
         <w:rPr/>
         <w:t>Create the asteroids</w:t>
@@ -5701,8 +5659,8 @@
       </w:pPr>
       <w:bookmarkStart w:id="52" w:name="_Toc441482131"/>
       <w:bookmarkStart w:id="53" w:name="_Add_the_Mini"/>
+      <w:bookmarkEnd w:id="52"/>
       <w:bookmarkEnd w:id="53"/>
-      <w:bookmarkEnd w:id="52"/>
       <w:r>
         <w:rPr/>
         <w:t>Add the Mini Map</w:t>
@@ -5740,8 +5698,8 @@
       </w:pPr>
       <w:bookmarkStart w:id="54" w:name="_Toc441482132"/>
       <w:bookmarkStart w:id="55" w:name="_Code_and_test"/>
+      <w:bookmarkEnd w:id="54"/>
       <w:bookmarkEnd w:id="55"/>
-      <w:bookmarkEnd w:id="54"/>
       <w:r>
         <w:rPr/>
         <w:t>(Optional) Code and test the QuadTree</w:t>
@@ -5757,15 +5715,13 @@
         <w:rPr/>
         <w:t xml:space="preserve">Code the QuadTree using information from the following tutorial: </w:t>
       </w:r>
-      <w:hyperlink r:id="rId12">
-        <w:r>
-          <w:rPr>
-            <w:webHidden/>
-            <w:rStyle w:val="InternetLink"/>
-          </w:rPr>
-          <w:t>http://gamedevelopment.tutsplus.com/tutorials/quick-tip-use-quadtrees-to-detect-likely-collisions-in-2d-space--gamedev-374</w:t>
-        </w:r>
-      </w:hyperlink>
+      <w:r>
+        <w:rPr>
+          <w:rStyle w:val="InternetLink"/>
+          <w:vanish/>
+        </w:rPr>
+        <w:t>http://gamedevelopment.tutsplus.com/tutorials/quick-tip-use-quadtrees-to-detect-likely-collisions-in-2d-space--gamedev-374</w:t>
+      </w:r>
     </w:p>
     <w:p>
       <w:pPr>
@@ -5809,8 +5765,8 @@
       </w:pPr>
       <w:bookmarkStart w:id="56" w:name="_Toc441482133"/>
       <w:bookmarkStart w:id="57" w:name="_Use_the_QuadTree"/>
+      <w:bookmarkEnd w:id="56"/>
       <w:bookmarkEnd w:id="57"/>
-      <w:bookmarkEnd w:id="56"/>
       <w:r>
         <w:rPr/>
         <w:t>Collision detection</w:t>
@@ -6032,8 +5988,8 @@
       </w:pPr>
       <w:bookmarkStart w:id="58" w:name="_Toc441482134"/>
       <w:bookmarkStart w:id="59" w:name="_Transition_to_the"/>
+      <w:bookmarkEnd w:id="58"/>
       <w:bookmarkEnd w:id="59"/>
-      <w:bookmarkEnd w:id="58"/>
       <w:r>
         <w:rPr/>
         <w:t>Transition to the next level</w:t>
@@ -6071,8 +6027,8 @@
       </w:pPr>
       <w:bookmarkStart w:id="60" w:name="_Toc441482135"/>
       <w:bookmarkStart w:id="61" w:name="_Create_a_level"/>
+      <w:bookmarkEnd w:id="60"/>
       <w:bookmarkEnd w:id="61"/>
-      <w:bookmarkEnd w:id="60"/>
       <w:r>
         <w:rPr/>
         <w:t>(Optional) Create a level transition scene</w:t>
@@ -6096,8 +6052,8 @@
       </w:pPr>
       <w:bookmarkStart w:id="62" w:name="_Toc441482136"/>
       <w:bookmarkStart w:id="63" w:name="_Project_Tips"/>
+      <w:bookmarkEnd w:id="62"/>
       <w:bookmarkEnd w:id="63"/>
-      <w:bookmarkEnd w:id="62"/>
       <w:r>
         <w:rPr/>
         <w:t>Project Tips</w:t>
@@ -6345,7 +6301,7 @@
       </w:r>
     </w:p>
     <w:sectPr>
-      <w:footerReference w:type="default" r:id="rId13"/>
+      <w:footerReference w:type="default" r:id="rId12"/>
       <w:type w:val="nextPage"/>
       <w:pgSz w:w="12240" w:h="15840"/>
       <w:pgMar w:left="1440" w:right="1440" w:header="0" w:top="1440" w:footer="720" w:bottom="1440" w:gutter="0"/>
@@ -6371,7 +6327,7 @@
       <mc:AlternateContent>
         <mc:Choice Requires="wps">
           <w:drawing>
-            <wp:anchor behindDoc="1" distT="0" distB="0" distL="113665" distR="114300" simplePos="0" locked="0" layoutInCell="1" allowOverlap="1" relativeHeight="16">
+            <wp:anchor behindDoc="1" distT="0" distB="0" distL="113030" distR="114300" simplePos="0" locked="0" layoutInCell="1" allowOverlap="1" relativeHeight="16">
               <wp:simplePos x="0" y="0"/>
               <wp:positionH relativeFrom="margin">
                 <wp:posOffset>2581275</wp:posOffset>
@@ -6433,17 +6389,7 @@
           </w:drawing>
         </mc:Choice>
         <mc:Fallback>
-          <w:pict>
-            <v:shapetype id="shapetype_32" coordsize="21600,21600" o:spt="32" path="m,l21600,21600nfe">
-              <v:stroke joinstyle="miter"/>
-              <v:path gradientshapeok="t" o:connecttype="rect" textboxrect="0,0,21600,21600"/>
-            </v:shapetype>
-            <v:shape id="shape_0" ID="Straight Arrow Connector 13" stroked="t" style="position:absolute;margin-left:203.25pt;margin-top:-3202.5pt;width:61.45pt;height:3208.6pt;mso-position-horizontal-relative:margin;mso-position-vertical:center" type="shapetype_32">
-              <w10:wrap type="none"/>
-              <v:fill o:detectmouseclick="t" on="false"/>
-              <v:stroke color="gray" weight="12600" joinstyle="round" endcap="flat"/>
-            </v:shape>
-          </w:pict>
+          <w:pict/>
         </mc:Fallback>
       </mc:AlternateContent>
       <mc:AlternateContent>
@@ -6457,7 +6403,7 @@
               <wp:positionV relativeFrom="paragraph">
                 <wp:align>center</wp:align>
               </wp:positionV>
-              <wp:extent cx="552450" cy="239395"/>
+              <wp:extent cx="553085" cy="240030"/>
               <wp:effectExtent l="19050" t="19050" r="19685" b="18415"/>
               <wp:wrapNone/>
               <wp:docPr id="10" name="Double Bracket 14"/>
@@ -6468,7 +6414,7 @@
                     <wps:spPr>
                       <a:xfrm>
                         <a:off x="0" y="0"/>
-                        <a:ext cx="551880" cy="238680"/>
+                        <a:ext cx="552600" cy="239400"/>
                       </a:xfrm>
                       <a:prstGeom prst="bracketPair">
                         <a:avLst>
@@ -6499,20 +6445,21 @@
                               <w:docPartGallery w:val="Page Numbers (Bottom of Page)"/>
                               <w:docPartUnique w:val="true"/>
                             </w:docPartObj>
-                            <w:id w:val="601918879"/>
+                            <w:id w:val="424819582"/>
                           </w:sdtPr>
                           <w:sdtContent>
                             <w:p>
                               <w:pPr>
                                 <w:pStyle w:val="FrameContents"/>
+                                <w:spacing w:before="0" w:after="120"/>
                                 <w:jc w:val="center"/>
                                 <w:rPr>
-                                  <w:color w:val="auto"/>
+                                  <w:color w:val="000000"/>
                                 </w:rPr>
                               </w:pPr>
                               <w:r>
                                 <w:rPr>
-                                  <w:color w:val="auto"/>
+                                  <w:color w:val="000000"/>
                                 </w:rPr>
                                 <w:fldChar w:fldCharType="begin"/>
                               </w:r>
@@ -6523,7 +6470,7 @@
                                 <w:fldChar w:fldCharType="separate"/>
                               </w:r>
                               <w:r>
-                                <w:t>15</w:t>
+                                <w:t>6</w:t>
                               </w:r>
                               <w:r>
                                 <w:fldChar w:fldCharType="end"/>
@@ -6564,7 +6511,7 @@
                 <v:h position="0,@0"/>
               </v:handles>
             </v:shapetype>
-            <v:shape id="shape_0" ID="Double Bracket 14" fillcolor="white" stroked="t" style="position:absolute;margin-left:212.25pt;margin-top:-3.3pt;width:43.4pt;height:18.75pt;mso-position-horizontal:center;mso-position-horizontal-relative:margin;mso-position-vertical:center" type="shapetype_185">
+            <v:shape id="shape_0" ID="Double Bracket 14" fillcolor="white" stroked="t" style="position:absolute;margin-left:212.25pt;margin-top:-3.35pt;width:43.45pt;height:18.8pt;mso-position-horizontal:center;mso-position-horizontal-relative:margin;mso-position-vertical:center" type="shapetype_185">
               <w10:wrap type="square"/>
               <v:fill o:detectmouseclick="t" type="solid" color2="black"/>
               <v:stroke color="gray" weight="28440" joinstyle="round" endcap="flat"/>
@@ -6576,20 +6523,21 @@
                         <w:docPartGallery w:val="Page Numbers (Bottom of Page)"/>
                         <w:docPartUnique w:val="true"/>
                       </w:docPartObj>
-                      <w:id w:val="775495359"/>
+                      <w:id w:val="2118010199"/>
                     </w:sdtPr>
                     <w:sdtContent>
                       <w:p>
                         <w:pPr>
                           <w:pStyle w:val="FrameContents"/>
+                          <w:spacing w:before="0" w:after="120"/>
                           <w:jc w:val="center"/>
                           <w:rPr>
-                            <w:color w:val="auto"/>
+                            <w:color w:val="000000"/>
                           </w:rPr>
                         </w:pPr>
                         <w:r>
                           <w:rPr>
-                            <w:color w:val="auto"/>
+                            <w:color w:val="000000"/>
                           </w:rPr>
                           <w:fldChar w:fldCharType="begin"/>
                         </w:r>
@@ -6600,7 +6548,7 @@
                           <w:fldChar w:fldCharType="separate"/>
                         </w:r>
                         <w:r>
-                          <w:t>15</w:t>
+                          <w:t>6</w:t>
                         </w:r>
                         <w:r>
                           <w:fldChar w:fldCharType="end"/>
@@ -6798,6 +6746,8 @@
       </w:pPr>
       <w:rPr>
         <w:rFonts w:ascii="Symbol" w:hAnsi="Symbol" w:cs="Symbol" w:hint="default"/>
+        <w:b/>
+        <w:rFonts w:cs="Symbol"/>
       </w:rPr>
     </w:lvl>
     <w:lvl w:ilvl="1">
@@ -6823,6 +6773,7 @@
       </w:pPr>
       <w:rPr>
         <w:rFonts w:ascii="Wingdings" w:hAnsi="Wingdings" w:cs="Wingdings" w:hint="default"/>
+        <w:rFonts w:cs="Wingdings"/>
       </w:rPr>
     </w:lvl>
     <w:lvl w:ilvl="3">
@@ -6835,6 +6786,8 @@
       </w:pPr>
       <w:rPr>
         <w:rFonts w:ascii="Symbol" w:hAnsi="Symbol" w:cs="Symbol" w:hint="default"/>
+        <w:b/>
+        <w:rFonts w:cs="Symbol"/>
       </w:rPr>
     </w:lvl>
     <w:lvl w:ilvl="4">
@@ -6860,6 +6813,7 @@
       </w:pPr>
       <w:rPr>
         <w:rFonts w:ascii="Wingdings" w:hAnsi="Wingdings" w:cs="Wingdings" w:hint="default"/>
+        <w:rFonts w:cs="Wingdings"/>
       </w:rPr>
     </w:lvl>
     <w:lvl w:ilvl="6">
@@ -6872,6 +6826,8 @@
       </w:pPr>
       <w:rPr>
         <w:rFonts w:ascii="Symbol" w:hAnsi="Symbol" w:cs="Symbol" w:hint="default"/>
+        <w:b/>
+        <w:rFonts w:cs="Symbol"/>
       </w:rPr>
     </w:lvl>
     <w:lvl w:ilvl="7">
@@ -6897,6 +6853,7 @@
       </w:pPr>
       <w:rPr>
         <w:rFonts w:ascii="Wingdings" w:hAnsi="Wingdings" w:cs="Wingdings" w:hint="default"/>
+        <w:rFonts w:cs="Wingdings"/>
       </w:rPr>
     </w:lvl>
   </w:abstractNum>
@@ -6912,6 +6869,7 @@
       <w:rPr>
         <w:rFonts w:ascii="Wingdings" w:hAnsi="Wingdings" w:cs="Wingdings" w:hint="default"/>
         <w:b/>
+        <w:rFonts w:cs="Wingdings"/>
       </w:rPr>
     </w:lvl>
     <w:lvl w:ilvl="1">
@@ -6998,6 +6956,7 @@
       </w:pPr>
       <w:rPr>
         <w:rFonts w:ascii="Wingdings" w:hAnsi="Wingdings" w:cs="Wingdings" w:hint="default"/>
+        <w:rFonts w:cs="Wingdings"/>
       </w:rPr>
     </w:lvl>
     <w:lvl w:ilvl="1">
@@ -7023,6 +6982,7 @@
       </w:pPr>
       <w:rPr>
         <w:rFonts w:ascii="Wingdings" w:hAnsi="Wingdings" w:cs="Wingdings" w:hint="default"/>
+        <w:rFonts w:cs="Wingdings"/>
       </w:rPr>
     </w:lvl>
     <w:lvl w:ilvl="3">
@@ -7035,6 +6995,8 @@
       </w:pPr>
       <w:rPr>
         <w:rFonts w:ascii="Symbol" w:hAnsi="Symbol" w:cs="Symbol" w:hint="default"/>
+        <w:b/>
+        <w:rFonts w:cs="Symbol"/>
       </w:rPr>
     </w:lvl>
     <w:lvl w:ilvl="4">
@@ -7060,6 +7022,7 @@
       </w:pPr>
       <w:rPr>
         <w:rFonts w:ascii="Wingdings" w:hAnsi="Wingdings" w:cs="Wingdings" w:hint="default"/>
+        <w:rFonts w:cs="Wingdings"/>
       </w:rPr>
     </w:lvl>
     <w:lvl w:ilvl="6">
@@ -7072,6 +7035,8 @@
       </w:pPr>
       <w:rPr>
         <w:rFonts w:ascii="Symbol" w:hAnsi="Symbol" w:cs="Symbol" w:hint="default"/>
+        <w:b/>
+        <w:rFonts w:cs="Symbol"/>
       </w:rPr>
     </w:lvl>
     <w:lvl w:ilvl="7">
@@ -7097,6 +7062,7 @@
       </w:pPr>
       <w:rPr>
         <w:rFonts w:ascii="Wingdings" w:hAnsi="Wingdings" w:cs="Wingdings" w:hint="default"/>
+        <w:rFonts w:cs="Wingdings"/>
       </w:rPr>
     </w:lvl>
   </w:abstractNum>
@@ -7111,6 +7077,7 @@
       </w:pPr>
       <w:rPr>
         <w:rFonts w:ascii="Wingdings" w:hAnsi="Wingdings" w:cs="Wingdings" w:hint="default"/>
+        <w:rFonts w:cs="Wingdings"/>
       </w:rPr>
     </w:lvl>
     <w:lvl w:ilvl="1">
@@ -7136,6 +7103,7 @@
       </w:pPr>
       <w:rPr>
         <w:rFonts w:ascii="Wingdings" w:hAnsi="Wingdings" w:cs="Wingdings" w:hint="default"/>
+        <w:rFonts w:cs="Wingdings"/>
       </w:rPr>
     </w:lvl>
     <w:lvl w:ilvl="3">
@@ -7148,6 +7116,8 @@
       </w:pPr>
       <w:rPr>
         <w:rFonts w:ascii="Symbol" w:hAnsi="Symbol" w:cs="Symbol" w:hint="default"/>
+        <w:b/>
+        <w:rFonts w:cs="Symbol"/>
       </w:rPr>
     </w:lvl>
     <w:lvl w:ilvl="4">
@@ -7173,6 +7143,7 @@
       </w:pPr>
       <w:rPr>
         <w:rFonts w:ascii="Wingdings" w:hAnsi="Wingdings" w:cs="Wingdings" w:hint="default"/>
+        <w:rFonts w:cs="Wingdings"/>
       </w:rPr>
     </w:lvl>
     <w:lvl w:ilvl="6">
@@ -7185,6 +7156,8 @@
       </w:pPr>
       <w:rPr>
         <w:rFonts w:ascii="Symbol" w:hAnsi="Symbol" w:cs="Symbol" w:hint="default"/>
+        <w:b/>
+        <w:rFonts w:cs="Symbol"/>
       </w:rPr>
     </w:lvl>
     <w:lvl w:ilvl="7">
@@ -7210,6 +7183,7 @@
       </w:pPr>
       <w:rPr>
         <w:rFonts w:ascii="Wingdings" w:hAnsi="Wingdings" w:cs="Wingdings" w:hint="default"/>
+        <w:rFonts w:cs="Wingdings"/>
       </w:rPr>
     </w:lvl>
   </w:abstractNum>
@@ -7224,6 +7198,7 @@
       </w:pPr>
       <w:rPr>
         <w:rFonts w:ascii="Wingdings" w:hAnsi="Wingdings" w:cs="Wingdings" w:hint="default"/>
+        <w:rFonts w:cs="Wingdings"/>
       </w:rPr>
     </w:lvl>
     <w:lvl w:ilvl="1">
@@ -7249,6 +7224,7 @@
       </w:pPr>
       <w:rPr>
         <w:rFonts w:ascii="Wingdings" w:hAnsi="Wingdings" w:cs="Wingdings" w:hint="default"/>
+        <w:rFonts w:cs="Wingdings"/>
       </w:rPr>
     </w:lvl>
     <w:lvl w:ilvl="3">
@@ -7261,6 +7237,8 @@
       </w:pPr>
       <w:rPr>
         <w:rFonts w:ascii="Symbol" w:hAnsi="Symbol" w:cs="Symbol" w:hint="default"/>
+        <w:b/>
+        <w:rFonts w:cs="Symbol"/>
       </w:rPr>
     </w:lvl>
     <w:lvl w:ilvl="4">
@@ -7286,6 +7264,7 @@
       </w:pPr>
       <w:rPr>
         <w:rFonts w:ascii="Wingdings" w:hAnsi="Wingdings" w:cs="Wingdings" w:hint="default"/>
+        <w:rFonts w:cs="Wingdings"/>
       </w:rPr>
     </w:lvl>
     <w:lvl w:ilvl="6">
@@ -7298,6 +7277,8 @@
       </w:pPr>
       <w:rPr>
         <w:rFonts w:ascii="Symbol" w:hAnsi="Symbol" w:cs="Symbol" w:hint="default"/>
+        <w:b/>
+        <w:rFonts w:cs="Symbol"/>
       </w:rPr>
     </w:lvl>
     <w:lvl w:ilvl="7">
@@ -7323,6 +7304,7 @@
       </w:pPr>
       <w:rPr>
         <w:rFonts w:ascii="Wingdings" w:hAnsi="Wingdings" w:cs="Wingdings" w:hint="default"/>
+        <w:rFonts w:cs="Wingdings"/>
       </w:rPr>
     </w:lvl>
   </w:abstractNum>
@@ -7337,6 +7319,8 @@
       </w:pPr>
       <w:rPr>
         <w:rFonts w:ascii="Symbol" w:hAnsi="Symbol" w:cs="Symbol" w:hint="default"/>
+        <w:b/>
+        <w:rFonts w:cs="Symbol"/>
       </w:rPr>
     </w:lvl>
     <w:lvl w:ilvl="1">
@@ -7362,6 +7346,7 @@
       </w:pPr>
       <w:rPr>
         <w:rFonts w:ascii="Wingdings" w:hAnsi="Wingdings" w:cs="Wingdings" w:hint="default"/>
+        <w:rFonts w:cs="Wingdings"/>
       </w:rPr>
     </w:lvl>
     <w:lvl w:ilvl="3">
@@ -7374,6 +7359,8 @@
       </w:pPr>
       <w:rPr>
         <w:rFonts w:ascii="Symbol" w:hAnsi="Symbol" w:cs="Symbol" w:hint="default"/>
+        <w:b/>
+        <w:rFonts w:cs="Symbol"/>
       </w:rPr>
     </w:lvl>
     <w:lvl w:ilvl="4">
@@ -7399,6 +7386,7 @@
       </w:pPr>
       <w:rPr>
         <w:rFonts w:ascii="Wingdings" w:hAnsi="Wingdings" w:cs="Wingdings" w:hint="default"/>
+        <w:rFonts w:cs="Wingdings"/>
       </w:rPr>
     </w:lvl>
     <w:lvl w:ilvl="6">
@@ -7411,6 +7399,8 @@
       </w:pPr>
       <w:rPr>
         <w:rFonts w:ascii="Symbol" w:hAnsi="Symbol" w:cs="Symbol" w:hint="default"/>
+        <w:b/>
+        <w:rFonts w:cs="Symbol"/>
       </w:rPr>
     </w:lvl>
     <w:lvl w:ilvl="7">
@@ -7436,6 +7426,7 @@
       </w:pPr>
       <w:rPr>
         <w:rFonts w:ascii="Wingdings" w:hAnsi="Wingdings" w:cs="Wingdings" w:hint="default"/>
+        <w:rFonts w:cs="Wingdings"/>
       </w:rPr>
     </w:lvl>
   </w:abstractNum>
@@ -7949,6 +7940,7 @@
       <w:rPr>
         <w:rFonts w:ascii="Wingdings" w:hAnsi="Wingdings" w:cs="Wingdings" w:hint="default"/>
         <w:b/>
+        <w:rFonts w:cs="Wingdings"/>
       </w:rPr>
     </w:lvl>
     <w:lvl w:ilvl="1">
@@ -7974,6 +7966,7 @@
       </w:pPr>
       <w:rPr>
         <w:rFonts w:ascii="Wingdings" w:hAnsi="Wingdings" w:cs="Wingdings" w:hint="default"/>
+        <w:rFonts w:cs="Wingdings"/>
       </w:rPr>
     </w:lvl>
     <w:lvl w:ilvl="3">
@@ -7986,6 +7979,8 @@
       </w:pPr>
       <w:rPr>
         <w:rFonts w:ascii="Symbol" w:hAnsi="Symbol" w:cs="Symbol" w:hint="default"/>
+        <w:b/>
+        <w:rFonts w:cs="Symbol"/>
       </w:rPr>
     </w:lvl>
     <w:lvl w:ilvl="4">
@@ -8011,6 +8006,7 @@
       </w:pPr>
       <w:rPr>
         <w:rFonts w:ascii="Wingdings" w:hAnsi="Wingdings" w:cs="Wingdings" w:hint="default"/>
+        <w:rFonts w:cs="Wingdings"/>
       </w:rPr>
     </w:lvl>
     <w:lvl w:ilvl="6">
@@ -8023,6 +8019,8 @@
       </w:pPr>
       <w:rPr>
         <w:rFonts w:ascii="Symbol" w:hAnsi="Symbol" w:cs="Symbol" w:hint="default"/>
+        <w:b/>
+        <w:rFonts w:cs="Symbol"/>
       </w:rPr>
     </w:lvl>
     <w:lvl w:ilvl="7">
@@ -8048,6 +8046,7 @@
       </w:pPr>
       <w:rPr>
         <w:rFonts w:ascii="Wingdings" w:hAnsi="Wingdings" w:cs="Wingdings" w:hint="default"/>
+        <w:rFonts w:cs="Wingdings"/>
       </w:rPr>
     </w:lvl>
   </w:abstractNum>
@@ -8227,7 +8226,6 @@
     <w:rPrDefault>
       <w:rPr>
         <w:rFonts w:ascii="Calibri" w:hAnsi="Calibri" w:eastAsia="" w:cs="" w:asciiTheme="minorHAnsi" w:cstheme="minorBidi" w:eastAsiaTheme="minorEastAsia" w:hAnsiTheme="minorHAnsi"/>
-        <w:sz w:val="21"/>
         <w:szCs w:val="21"/>
         <w:lang w:val="en-US" w:eastAsia="en-US" w:bidi="ar-SA"/>
       </w:rPr>
@@ -8389,7 +8387,7 @@
     </w:pPr>
     <w:rPr>
       <w:rFonts w:ascii="Calibri" w:hAnsi="Calibri" w:eastAsia="" w:cs="" w:asciiTheme="minorHAnsi" w:cstheme="minorBidi" w:eastAsiaTheme="minorEastAsia" w:hAnsiTheme="minorHAnsi"/>
-      <w:color w:val="auto"/>
+      <w:color w:val="00000A"/>
       <w:sz w:val="21"/>
       <w:szCs w:val="21"/>
       <w:lang w:val="en-US" w:eastAsia="en-US" w:bidi="ar-SA"/>
@@ -8948,6 +8946,36 @@
     <w:qFormat/>
     <w:rPr/>
   </w:style>
+  <w:style w:type="character" w:styleId="ListLabel3">
+    <w:name w:val="ListLabel 3"/>
+    <w:qFormat/>
+    <w:rPr>
+      <w:rFonts w:cs="Symbol"/>
+      <w:b/>
+    </w:rPr>
+  </w:style>
+  <w:style w:type="character" w:styleId="ListLabel4">
+    <w:name w:val="ListLabel 4"/>
+    <w:qFormat/>
+    <w:rPr>
+      <w:rFonts w:cs="Courier New"/>
+    </w:rPr>
+  </w:style>
+  <w:style w:type="character" w:styleId="ListLabel5">
+    <w:name w:val="ListLabel 5"/>
+    <w:qFormat/>
+    <w:rPr>
+      <w:rFonts w:cs="Wingdings"/>
+    </w:rPr>
+  </w:style>
+  <w:style w:type="character" w:styleId="ListLabel6">
+    <w:name w:val="ListLabel 6"/>
+    <w:qFormat/>
+    <w:rPr>
+      <w:rFonts w:cs="Wingdings"/>
+      <w:b/>
+    </w:rPr>
+  </w:style>
   <w:style w:type="paragraph" w:styleId="Heading">
     <w:name w:val="Heading"/>
     <w:basedOn w:val="Normal"/>
@@ -9089,7 +9117,7 @@
     </w:pPr>
     <w:rPr>
       <w:rFonts w:ascii="Calibri" w:hAnsi="Calibri" w:eastAsia="" w:cs="" w:asciiTheme="minorHAnsi" w:cstheme="minorBidi" w:eastAsiaTheme="minorEastAsia" w:hAnsiTheme="minorHAnsi"/>
-      <w:color w:val="auto"/>
+      <w:color w:val="00000A"/>
       <w:sz w:val="21"/>
       <w:szCs w:val="21"/>
       <w:lang w:val="en-US" w:eastAsia="en-US" w:bidi="ar-SA"/>

</xml_diff>

<commit_message>
minor change to spec, making slow rotating of the ship extra credit
</commit_message>
<xml_diff>
--- a/SuperAsteroids/Specification.docx
+++ b/SuperAsteroids/Specification.docx
@@ -91,7 +91,7 @@
           <w:docPartGallery w:val="Table of Contents"/>
           <w:docPartUnique w:val="true"/>
         </w:docPartObj>
-        <w:id w:val="1529022959"/>
+        <w:id w:val="1722571760"/>
       </w:sdtPr>
       <w:sdtContent>
         <w:p>
@@ -2333,10 +2333,7 @@
         <w:p>
           <w:pPr>
             <w:pStyle w:val="Contents1"/>
-            <w:rPr>
-              <w:sz w:val="22"/>
-              <w:szCs w:val="22"/>
-            </w:rPr>
+            <w:rPr/>
           </w:pPr>
           <w:hyperlink w:anchor="_Toc441482137">
             <w:r>
@@ -2447,8 +2444,8 @@
         <w:pStyle w:val="Heading1"/>
         <w:rPr/>
       </w:pPr>
-      <w:bookmarkStart w:id="1" w:name="_Toc441482101"/>
-      <w:bookmarkStart w:id="2" w:name="_Introduction"/>
+      <w:bookmarkStart w:id="1" w:name="_Introduction"/>
+      <w:bookmarkStart w:id="2" w:name="_Toc441482101"/>
       <w:bookmarkEnd w:id="1"/>
       <w:bookmarkEnd w:id="2"/>
       <w:r>
@@ -2811,8 +2808,8 @@
         <w:pStyle w:val="Heading1"/>
         <w:rPr/>
       </w:pPr>
-      <w:bookmarkStart w:id="3" w:name="_Toc441482102"/>
-      <w:bookmarkStart w:id="4" w:name="_Super_Asteroids:_A"/>
+      <w:bookmarkStart w:id="3" w:name="_Super_Asteroids:_A"/>
+      <w:bookmarkStart w:id="4" w:name="_Toc441482102"/>
       <w:bookmarkEnd w:id="3"/>
       <w:bookmarkEnd w:id="4"/>
       <w:r>
@@ -3098,8 +3095,8 @@
         <w:pStyle w:val="Heading1"/>
         <w:rPr/>
       </w:pPr>
-      <w:bookmarkStart w:id="5" w:name="_Toc441482103"/>
-      <w:bookmarkStart w:id="6" w:name="_Source"/>
+      <w:bookmarkStart w:id="5" w:name="_Source"/>
+      <w:bookmarkStart w:id="6" w:name="_Toc441482103"/>
       <w:bookmarkEnd w:id="5"/>
       <w:bookmarkEnd w:id="6"/>
       <w:r>
@@ -3283,8 +3280,8 @@
         <w:pStyle w:val="Heading1"/>
         <w:rPr/>
       </w:pPr>
-      <w:bookmarkStart w:id="7" w:name="_Toc441482104"/>
-      <w:bookmarkStart w:id="8" w:name="_Design_Document"/>
+      <w:bookmarkStart w:id="7" w:name="_Design_Document"/>
+      <w:bookmarkStart w:id="8" w:name="_Toc441482104"/>
       <w:bookmarkEnd w:id="7"/>
       <w:bookmarkEnd w:id="8"/>
       <w:r>
@@ -3546,8 +3543,8 @@
         <w:pStyle w:val="Heading1"/>
         <w:rPr/>
       </w:pPr>
-      <w:bookmarkStart w:id="10" w:name="_Toc441482105"/>
-      <w:bookmarkStart w:id="11" w:name="_Tasks"/>
+      <w:bookmarkStart w:id="10" w:name="_Tasks"/>
+      <w:bookmarkStart w:id="11" w:name="_Toc441482105"/>
       <w:bookmarkEnd w:id="10"/>
       <w:bookmarkEnd w:id="11"/>
       <w:r>
@@ -3601,8 +3598,8 @@
         </w:numPr>
         <w:rPr/>
       </w:pPr>
-      <w:bookmarkStart w:id="12" w:name="_Toc441482106"/>
-      <w:bookmarkStart w:id="13" w:name="_Design_the_Database"/>
+      <w:bookmarkStart w:id="12" w:name="_Design_the_Database"/>
+      <w:bookmarkStart w:id="13" w:name="_Toc441482106"/>
       <w:bookmarkEnd w:id="12"/>
       <w:bookmarkEnd w:id="13"/>
       <w:r>
@@ -3676,8 +3673,8 @@
         </w:numPr>
         <w:rPr/>
       </w:pPr>
-      <w:bookmarkStart w:id="14" w:name="_Toc441482107"/>
-      <w:bookmarkStart w:id="15" w:name="_Create_the_Model"/>
+      <w:bookmarkStart w:id="14" w:name="_Create_the_Model"/>
+      <w:bookmarkStart w:id="15" w:name="_Toc441482107"/>
       <w:bookmarkEnd w:id="14"/>
       <w:bookmarkEnd w:id="15"/>
       <w:r>
@@ -3751,8 +3748,8 @@
         </w:numPr>
         <w:rPr/>
       </w:pPr>
-      <w:bookmarkStart w:id="16" w:name="_Toc441482108"/>
-      <w:bookmarkStart w:id="17" w:name="_Create_the_Database"/>
+      <w:bookmarkStart w:id="16" w:name="_Create_the_Database"/>
+      <w:bookmarkStart w:id="17" w:name="_Toc441482108"/>
       <w:bookmarkEnd w:id="16"/>
       <w:bookmarkEnd w:id="17"/>
       <w:r>
@@ -3812,8 +3809,8 @@
         </w:numPr>
         <w:rPr/>
       </w:pPr>
-      <w:bookmarkStart w:id="18" w:name="_Toc441482109"/>
-      <w:bookmarkStart w:id="19" w:name="_Test_the_Database"/>
+      <w:bookmarkStart w:id="18" w:name="_Test_the_Database"/>
+      <w:bookmarkStart w:id="19" w:name="_Toc441482109"/>
       <w:bookmarkEnd w:id="18"/>
       <w:bookmarkEnd w:id="19"/>
       <w:r>
@@ -3897,8 +3894,8 @@
         </w:numPr>
         <w:rPr/>
       </w:pPr>
-      <w:bookmarkStart w:id="20" w:name="_Toc441482110"/>
-      <w:bookmarkStart w:id="21" w:name="_Code_the_Data"/>
+      <w:bookmarkStart w:id="20" w:name="_Code_the_Data"/>
+      <w:bookmarkStart w:id="21" w:name="_Toc441482110"/>
       <w:bookmarkEnd w:id="20"/>
       <w:bookmarkEnd w:id="21"/>
       <w:r>
@@ -4150,8 +4147,8 @@
         </w:numPr>
         <w:rPr/>
       </w:pPr>
-      <w:bookmarkStart w:id="24" w:name="_Toc441482113"/>
-      <w:bookmarkStart w:id="25" w:name="_Complete_the_Ship"/>
+      <w:bookmarkStart w:id="24" w:name="_Complete_the_Ship"/>
+      <w:bookmarkStart w:id="25" w:name="_Toc441482113"/>
       <w:bookmarkEnd w:id="24"/>
       <w:bookmarkEnd w:id="25"/>
       <w:r>
@@ -4943,8 +4940,8 @@
         </w:numPr>
         <w:rPr/>
       </w:pPr>
-      <w:bookmarkStart w:id="34" w:name="_Toc441482122"/>
-      <w:bookmarkStart w:id="35" w:name="_Implement_the_Quick"/>
+      <w:bookmarkStart w:id="34" w:name="_Implement_the_Quick"/>
+      <w:bookmarkStart w:id="35" w:name="_Toc441482122"/>
       <w:bookmarkEnd w:id="34"/>
       <w:bookmarkEnd w:id="35"/>
       <w:r>
@@ -5118,8 +5115,8 @@
         </w:numPr>
         <w:rPr/>
       </w:pPr>
-      <w:bookmarkStart w:id="36" w:name="_Toc441482123"/>
-      <w:bookmarkStart w:id="37" w:name="_Make_the_game"/>
+      <w:bookmarkStart w:id="36" w:name="_Make_the_game"/>
+      <w:bookmarkStart w:id="37" w:name="_Toc441482123"/>
       <w:bookmarkEnd w:id="36"/>
       <w:bookmarkEnd w:id="37"/>
       <w:r>
@@ -5227,8 +5224,8 @@
         </w:numPr>
         <w:rPr/>
       </w:pPr>
-      <w:bookmarkStart w:id="38" w:name="_Toc441482124"/>
-      <w:bookmarkStart w:id="39" w:name="_Design_the_game"/>
+      <w:bookmarkStart w:id="38" w:name="_Design_the_game"/>
+      <w:bookmarkStart w:id="39" w:name="_Toc441482124"/>
       <w:bookmarkEnd w:id="38"/>
       <w:bookmarkEnd w:id="39"/>
       <w:r>
@@ -5276,8 +5273,8 @@
         </w:numPr>
         <w:rPr/>
       </w:pPr>
-      <w:bookmarkStart w:id="40" w:name="_Toc441482125"/>
-      <w:bookmarkStart w:id="41" w:name="_Draw_the_background"/>
+      <w:bookmarkStart w:id="40" w:name="_Draw_the_background"/>
+      <w:bookmarkStart w:id="41" w:name="_Toc441482125"/>
       <w:bookmarkEnd w:id="40"/>
       <w:bookmarkEnd w:id="41"/>
       <w:r>
@@ -5339,8 +5336,8 @@
         </w:numPr>
         <w:rPr/>
       </w:pPr>
-      <w:bookmarkStart w:id="42" w:name="_Toc441482126"/>
-      <w:bookmarkStart w:id="43" w:name="_Draw_the_background_1"/>
+      <w:bookmarkStart w:id="42" w:name="_Draw_the_background_1"/>
+      <w:bookmarkStart w:id="43" w:name="_Toc441482126"/>
       <w:bookmarkEnd w:id="42"/>
       <w:bookmarkEnd w:id="43"/>
       <w:r>
@@ -5378,8 +5375,8 @@
         </w:numPr>
         <w:rPr/>
       </w:pPr>
-      <w:bookmarkStart w:id="44" w:name="_Toc441482127"/>
-      <w:bookmarkStart w:id="45" w:name="_Draw_the_ship"/>
+      <w:bookmarkStart w:id="44" w:name="_Draw_the_ship"/>
+      <w:bookmarkStart w:id="45" w:name="_Toc441482127"/>
       <w:bookmarkEnd w:id="44"/>
       <w:bookmarkEnd w:id="45"/>
       <w:r>
@@ -5417,8 +5414,8 @@
         </w:numPr>
         <w:rPr/>
       </w:pPr>
-      <w:bookmarkStart w:id="46" w:name="_Toc441482128"/>
-      <w:bookmarkStart w:id="47" w:name="_Move_the_ship"/>
+      <w:bookmarkStart w:id="46" w:name="_Move_the_ship"/>
+      <w:bookmarkStart w:id="47" w:name="_Toc441482128"/>
       <w:bookmarkEnd w:id="46"/>
       <w:bookmarkEnd w:id="47"/>
       <w:r>
@@ -5505,7 +5502,33 @@
       </w:r>
       <w:r>
         <w:rPr/>
-        <w:t xml:space="preserve">’s movePoint is stored in view coordinates. Thus, the movePoint must be converted to world coordinates before it will be of any use. The ship must always take the shortest rotation route to the movePoint. For example: If the ship needs to rotate 200 degrees in the clockwise direction or 160 degrees in the counter clockwise direction, it should choose to rotate in the counter clockwise direction. </w:t>
+        <w:t xml:space="preserve">’s movePoint is stored in view coordinates. Thus, the movePoint must be converted to world coordinates before it will be of any use. </w:t>
+      </w:r>
+      <w:r>
+        <w:rPr/>
+        <w:t xml:space="preserve">The ship should rotate instantly to the correct angle or </w:t>
+      </w:r>
+      <w:r>
+        <w:rPr>
+          <w:b/>
+          <w:bCs/>
+        </w:rPr>
+        <w:t xml:space="preserve">optionally </w:t>
+      </w:r>
+      <w:r>
+        <w:rPr>
+          <w:b w:val="false"/>
+          <w:bCs w:val="false"/>
+        </w:rPr>
+        <w:t>(for extra credit)</w:t>
+      </w:r>
+      <w:r>
+        <w:rPr/>
+        <w:t xml:space="preserve"> t</w:t>
+      </w:r>
+      <w:r>
+        <w:rPr/>
+        <w:t xml:space="preserve">he ship must always take the shortest rotation route to the movePoint. For example: If the ship needs to rotate 200 degrees in the clockwise direction or 160 degrees in the counter clockwise direction, it should choose to rotate in the counter clockwise direction. </w:t>
       </w:r>
     </w:p>
     <w:p>
@@ -5527,8 +5550,8 @@
         </w:numPr>
         <w:rPr/>
       </w:pPr>
-      <w:bookmarkStart w:id="48" w:name="_Toc441482129"/>
-      <w:bookmarkStart w:id="49" w:name="_Fire_projectiles"/>
+      <w:bookmarkStart w:id="48" w:name="_Fire_projectiles"/>
+      <w:bookmarkStart w:id="49" w:name="_Toc441482129"/>
       <w:bookmarkEnd w:id="48"/>
       <w:bookmarkEnd w:id="49"/>
       <w:r>
@@ -5576,8 +5599,8 @@
         </w:numPr>
         <w:rPr/>
       </w:pPr>
-      <w:bookmarkStart w:id="50" w:name="_Toc441482130"/>
-      <w:bookmarkStart w:id="51" w:name="_Create_the_asteroids"/>
+      <w:bookmarkStart w:id="50" w:name="_Create_the_asteroids"/>
+      <w:bookmarkStart w:id="51" w:name="_Toc441482130"/>
       <w:bookmarkEnd w:id="50"/>
       <w:bookmarkEnd w:id="51"/>
       <w:r>
@@ -5657,8 +5680,8 @@
         </w:numPr>
         <w:rPr/>
       </w:pPr>
-      <w:bookmarkStart w:id="52" w:name="_Toc441482131"/>
-      <w:bookmarkStart w:id="53" w:name="_Add_the_Mini"/>
+      <w:bookmarkStart w:id="52" w:name="_Add_the_Mini"/>
+      <w:bookmarkStart w:id="53" w:name="_Toc441482131"/>
       <w:bookmarkEnd w:id="52"/>
       <w:bookmarkEnd w:id="53"/>
       <w:r>
@@ -5696,8 +5719,8 @@
         </w:numPr>
         <w:rPr/>
       </w:pPr>
-      <w:bookmarkStart w:id="54" w:name="_Toc441482132"/>
-      <w:bookmarkStart w:id="55" w:name="_Code_and_test"/>
+      <w:bookmarkStart w:id="54" w:name="_Code_and_test"/>
+      <w:bookmarkStart w:id="55" w:name="_Toc441482132"/>
       <w:bookmarkEnd w:id="54"/>
       <w:bookmarkEnd w:id="55"/>
       <w:r>
@@ -5763,8 +5786,8 @@
         </w:numPr>
         <w:rPr/>
       </w:pPr>
-      <w:bookmarkStart w:id="56" w:name="_Toc441482133"/>
-      <w:bookmarkStart w:id="57" w:name="_Use_the_QuadTree"/>
+      <w:bookmarkStart w:id="56" w:name="_Use_the_QuadTree"/>
+      <w:bookmarkStart w:id="57" w:name="_Toc441482133"/>
       <w:bookmarkEnd w:id="56"/>
       <w:bookmarkEnd w:id="57"/>
       <w:r>
@@ -5986,8 +6009,8 @@
         </w:numPr>
         <w:rPr/>
       </w:pPr>
-      <w:bookmarkStart w:id="58" w:name="_Toc441482134"/>
-      <w:bookmarkStart w:id="59" w:name="_Transition_to_the"/>
+      <w:bookmarkStart w:id="58" w:name="_Transition_to_the"/>
+      <w:bookmarkStart w:id="59" w:name="_Toc441482134"/>
       <w:bookmarkEnd w:id="58"/>
       <w:bookmarkEnd w:id="59"/>
       <w:r>
@@ -6025,8 +6048,8 @@
         </w:numPr>
         <w:rPr/>
       </w:pPr>
-      <w:bookmarkStart w:id="60" w:name="_Toc441482135"/>
-      <w:bookmarkStart w:id="61" w:name="_Create_a_level"/>
+      <w:bookmarkStart w:id="60" w:name="_Create_a_level"/>
+      <w:bookmarkStart w:id="61" w:name="_Toc441482135"/>
       <w:bookmarkEnd w:id="60"/>
       <w:bookmarkEnd w:id="61"/>
       <w:r>
@@ -6050,8 +6073,8 @@
         <w:pStyle w:val="Heading1"/>
         <w:rPr/>
       </w:pPr>
-      <w:bookmarkStart w:id="62" w:name="_Toc441482136"/>
-      <w:bookmarkStart w:id="63" w:name="_Project_Tips"/>
+      <w:bookmarkStart w:id="62" w:name="_Project_Tips"/>
+      <w:bookmarkStart w:id="63" w:name="_Toc441482136"/>
       <w:bookmarkEnd w:id="62"/>
       <w:bookmarkEnd w:id="63"/>
       <w:r>
@@ -6327,7 +6350,7 @@
       <mc:AlternateContent>
         <mc:Choice Requires="wps">
           <w:drawing>
-            <wp:anchor behindDoc="1" distT="0" distB="0" distL="113030" distR="114300" simplePos="0" locked="0" layoutInCell="1" allowOverlap="1" relativeHeight="16">
+            <wp:anchor behindDoc="1" distT="0" distB="0" distL="112395" distR="114300" simplePos="0" locked="0" layoutInCell="1" allowOverlap="1" relativeHeight="16">
               <wp:simplePos x="0" y="0"/>
               <wp:positionH relativeFrom="margin">
                 <wp:posOffset>2581275</wp:posOffset>
@@ -6403,7 +6426,7 @@
               <wp:positionV relativeFrom="paragraph">
                 <wp:align>center</wp:align>
               </wp:positionV>
-              <wp:extent cx="553085" cy="240030"/>
+              <wp:extent cx="553720" cy="240665"/>
               <wp:effectExtent l="19050" t="19050" r="19685" b="18415"/>
               <wp:wrapNone/>
               <wp:docPr id="10" name="Double Bracket 14"/>
@@ -6414,7 +6437,7 @@
                     <wps:spPr>
                       <a:xfrm>
                         <a:off x="0" y="0"/>
-                        <a:ext cx="552600" cy="239400"/>
+                        <a:ext cx="552960" cy="240120"/>
                       </a:xfrm>
                       <a:prstGeom prst="bracketPair">
                         <a:avLst>
@@ -6445,7 +6468,7 @@
                               <w:docPartGallery w:val="Page Numbers (Bottom of Page)"/>
                               <w:docPartUnique w:val="true"/>
                             </w:docPartObj>
-                            <w:id w:val="424819582"/>
+                            <w:id w:val="1917236231"/>
                           </w:sdtPr>
                           <w:sdtContent>
                             <w:p>
@@ -6470,7 +6493,7 @@
                                 <w:fldChar w:fldCharType="separate"/>
                               </w:r>
                               <w:r>
-                                <w:t>6</w:t>
+                                <w:t>15</w:t>
                               </w:r>
                               <w:r>
                                 <w:fldChar w:fldCharType="end"/>
@@ -6511,7 +6534,7 @@
                 <v:h position="0,@0"/>
               </v:handles>
             </v:shapetype>
-            <v:shape id="shape_0" ID="Double Bracket 14" fillcolor="white" stroked="t" style="position:absolute;margin-left:212.25pt;margin-top:-3.35pt;width:43.45pt;height:18.8pt;mso-position-horizontal:center;mso-position-horizontal-relative:margin;mso-position-vertical:center" type="shapetype_185">
+            <v:shape id="shape_0" ID="Double Bracket 14" fillcolor="white" stroked="t" style="position:absolute;margin-left:212.2pt;margin-top:-3.35pt;width:43.5pt;height:18.85pt;mso-position-horizontal:center;mso-position-horizontal-relative:margin;mso-position-vertical:center" type="shapetype_185">
               <w10:wrap type="square"/>
               <v:fill o:detectmouseclick="t" type="solid" color2="black"/>
               <v:stroke color="gray" weight="28440" joinstyle="round" endcap="flat"/>
@@ -6523,7 +6546,7 @@
                         <w:docPartGallery w:val="Page Numbers (Bottom of Page)"/>
                         <w:docPartUnique w:val="true"/>
                       </w:docPartObj>
-                      <w:id w:val="2118010199"/>
+                      <w:id w:val="809540818"/>
                     </w:sdtPr>
                     <w:sdtContent>
                       <w:p>
@@ -6548,7 +6571,7 @@
                           <w:fldChar w:fldCharType="separate"/>
                         </w:r>
                         <w:r>
-                          <w:t>6</w:t>
+                          <w:t>15</w:t>
                         </w:r>
                         <w:r>
                           <w:fldChar w:fldCharType="end"/>
@@ -8976,6 +8999,36 @@
       <w:b/>
     </w:rPr>
   </w:style>
+  <w:style w:type="character" w:styleId="ListLabel7">
+    <w:name w:val="ListLabel 7"/>
+    <w:qFormat/>
+    <w:rPr>
+      <w:rFonts w:cs="Symbol"/>
+      <w:b/>
+    </w:rPr>
+  </w:style>
+  <w:style w:type="character" w:styleId="ListLabel8">
+    <w:name w:val="ListLabel 8"/>
+    <w:qFormat/>
+    <w:rPr>
+      <w:rFonts w:cs="Courier New"/>
+    </w:rPr>
+  </w:style>
+  <w:style w:type="character" w:styleId="ListLabel9">
+    <w:name w:val="ListLabel 9"/>
+    <w:qFormat/>
+    <w:rPr>
+      <w:rFonts w:cs="Wingdings"/>
+    </w:rPr>
+  </w:style>
+  <w:style w:type="character" w:styleId="ListLabel10">
+    <w:name w:val="ListLabel 10"/>
+    <w:qFormat/>
+    <w:rPr>
+      <w:rFonts w:cs="Wingdings"/>
+      <w:b/>
+    </w:rPr>
+  </w:style>
   <w:style w:type="paragraph" w:styleId="Heading">
     <w:name w:val="Heading"/>
     <w:basedOn w:val="Normal"/>

</xml_diff>

<commit_message>
Updated spec about asteroids only splitting once or twice and added a blurb about installing the correct SDK if student on their own laptop and opening starting code causes a build error
</commit_message>
<xml_diff>
--- a/SuperAsteroids/Specification.docx
+++ b/SuperAsteroids/Specification.docx
@@ -91,7 +91,7 @@
           <w:docPartGallery w:val="Table of Contents"/>
           <w:docPartUnique w:val="true"/>
         </w:docPartObj>
-        <w:id w:val="1722571760"/>
+        <w:id w:val="1612617076"/>
       </w:sdtPr>
       <w:sdtContent>
         <w:p>
@@ -3136,6 +3136,90 @@
     <w:p>
       <w:pPr>
         <w:pStyle w:val="Normal"/>
+        <w:rPr>
+          <w:b/>
+          <w:b/>
+          <w:bCs/>
+        </w:rPr>
+      </w:pPr>
+      <w:r>
+        <w:drawing>
+          <wp:anchor behindDoc="0" distT="0" distB="0" distL="0" distR="0" simplePos="0" locked="0" layoutInCell="1" allowOverlap="1" relativeHeight="55">
+            <wp:simplePos x="0" y="0"/>
+            <wp:positionH relativeFrom="column">
+              <wp:posOffset>1673860</wp:posOffset>
+            </wp:positionH>
+            <wp:positionV relativeFrom="paragraph">
+              <wp:posOffset>302260</wp:posOffset>
+            </wp:positionV>
+            <wp:extent cx="177165" cy="250825"/>
+            <wp:effectExtent l="0" t="0" r="0" b="0"/>
+            <wp:wrapNone/>
+            <wp:docPr id="6" name="Image1" descr=""/>
+            <wp:cNvGraphicFramePr>
+              <a:graphicFrameLocks xmlns:a="http://schemas.openxmlformats.org/drawingml/2006/main" noChangeAspect="1"/>
+            </wp:cNvGraphicFramePr>
+            <a:graphic xmlns:a="http://schemas.openxmlformats.org/drawingml/2006/main">
+              <a:graphicData uri="http://schemas.openxmlformats.org/drawingml/2006/picture">
+                <pic:pic xmlns:pic="http://schemas.openxmlformats.org/drawingml/2006/picture">
+                  <pic:nvPicPr>
+                    <pic:cNvPr id="6" name="Image1" descr=""/>
+                    <pic:cNvPicPr>
+                      <a:picLocks noChangeAspect="1" noChangeArrowheads="1"/>
+                    </pic:cNvPicPr>
+                  </pic:nvPicPr>
+                  <pic:blipFill>
+                    <a:blip r:embed="rId8"/>
+                    <a:stretch>
+                      <a:fillRect/>
+                    </a:stretch>
+                  </pic:blipFill>
+                  <pic:spPr bwMode="auto">
+                    <a:xfrm>
+                      <a:off x="0" y="0"/>
+                      <a:ext cx="177165" cy="250825"/>
+                    </a:xfrm>
+                    <a:prstGeom prst="rect">
+                      <a:avLst/>
+                    </a:prstGeom>
+                  </pic:spPr>
+                </pic:pic>
+              </a:graphicData>
+            </a:graphic>
+          </wp:anchor>
+        </w:drawing>
+      </w:r>
+      <w:r>
+        <w:rPr>
+          <w:b/>
+          <w:bCs/>
+        </w:rPr>
+        <w:t xml:space="preserve">If upon opening the project there are build errors </w:t>
+      </w:r>
+      <w:r>
+        <w:rPr>
+          <w:b w:val="false"/>
+          <w:bCs w:val="false"/>
+        </w:rPr>
+        <w:t xml:space="preserve">AND you are working on your own laptop then you may be missing the correct SDK. To fix this go the Android SDK </w:t>
+      </w:r>
+    </w:p>
+    <w:p>
+      <w:pPr>
+        <w:pStyle w:val="Normal"/>
+        <w:rPr/>
+      </w:pPr>
+      <w:r>
+        <w:rPr>
+          <w:b w:val="false"/>
+          <w:bCs w:val="false"/>
+        </w:rPr>
+        <w:t>manager by pressing the     button in the tool bar at the top. Wait a second or two for the SDKs to load. Then click the check box next to the “Android 5.0 (Lollipop)”. This should be API level 21. Next click OK and wait for the SDK to download. After it has finished you should no longer have any build errors.</w:t>
+      </w:r>
+    </w:p>
+    <w:p>
+      <w:pPr>
+        <w:pStyle w:val="Normal"/>
         <w:rPr/>
       </w:pPr>
       <w:r>
@@ -3483,7 +3567,7 @@
         <w:rPr/>
         <w:t xml:space="preserve">directory of your CS home directory are automatically published to the web. This directory allows you to easily create your own website. For example, the URL for the personal website of a user with the BYU CS login “fred” would be </w:t>
       </w:r>
-      <w:hyperlink r:id="rId8">
+      <w:hyperlink r:id="rId9">
         <w:r>
           <w:rPr>
             <w:webHidden/>
@@ -4719,7 +4803,7 @@
           <wp:inline distT="0" distB="0" distL="0" distR="0">
             <wp:extent cx="5095875" cy="879475"/>
             <wp:effectExtent l="0" t="0" r="0" b="0"/>
-            <wp:docPr id="6" name="Picture 4" descr=""/>
+            <wp:docPr id="7" name="Picture 4" descr=""/>
             <wp:cNvGraphicFramePr>
               <a:graphicFrameLocks xmlns:a="http://schemas.openxmlformats.org/drawingml/2006/main" noChangeAspect="1"/>
             </wp:cNvGraphicFramePr>
@@ -4727,13 +4811,13 @@
               <a:graphicData uri="http://schemas.openxmlformats.org/drawingml/2006/picture">
                 <pic:pic xmlns:pic="http://schemas.openxmlformats.org/drawingml/2006/picture">
                   <pic:nvPicPr>
-                    <pic:cNvPr id="6" name="Picture 4" descr=""/>
+                    <pic:cNvPr id="7" name="Picture 4" descr=""/>
                     <pic:cNvPicPr>
                       <a:picLocks noChangeAspect="1" noChangeArrowheads="1"/>
                     </pic:cNvPicPr>
                   </pic:nvPicPr>
                   <pic:blipFill>
-                    <a:blip r:embed="rId9"/>
+                    <a:blip r:embed="rId10"/>
                     <a:stretch>
                       <a:fillRect/>
                     </a:stretch>
@@ -4791,7 +4875,7 @@
             <wp:extent cx="3105150" cy="1970405"/>
             <wp:effectExtent l="0" t="0" r="0" b="0"/>
             <wp:wrapSquare wrapText="bothSides"/>
-            <wp:docPr id="7" name="Picture 5" descr=""/>
+            <wp:docPr id="8" name="Picture 5" descr=""/>
             <wp:cNvGraphicFramePr>
               <a:graphicFrameLocks xmlns:a="http://schemas.openxmlformats.org/drawingml/2006/main" noChangeAspect="1"/>
             </wp:cNvGraphicFramePr>
@@ -4799,13 +4883,13 @@
               <a:graphicData uri="http://schemas.openxmlformats.org/drawingml/2006/picture">
                 <pic:pic xmlns:pic="http://schemas.openxmlformats.org/drawingml/2006/picture">
                   <pic:nvPicPr>
-                    <pic:cNvPr id="7" name="Picture 5" descr=""/>
+                    <pic:cNvPr id="8" name="Picture 5" descr=""/>
                     <pic:cNvPicPr>
                       <a:picLocks noChangeAspect="1" noChangeArrowheads="1"/>
                     </pic:cNvPicPr>
                   </pic:nvPicPr>
                   <pic:blipFill>
-                    <a:blip r:embed="rId10"/>
+                    <a:blip r:embed="rId11"/>
                     <a:stretch>
                       <a:fillRect/>
                     </a:stretch>
@@ -5442,7 +5526,7 @@
             <wp:extent cx="2538730" cy="1630045"/>
             <wp:effectExtent l="0" t="0" r="0" b="0"/>
             <wp:wrapSquare wrapText="bothSides"/>
-            <wp:docPr id="8" name="Picture 3" descr=""/>
+            <wp:docPr id="9" name="Picture 3" descr=""/>
             <wp:cNvGraphicFramePr>
               <a:graphicFrameLocks xmlns:a="http://schemas.openxmlformats.org/drawingml/2006/main" noChangeAspect="1"/>
             </wp:cNvGraphicFramePr>
@@ -5450,13 +5534,13 @@
               <a:graphicData uri="http://schemas.openxmlformats.org/drawingml/2006/picture">
                 <pic:pic xmlns:pic="http://schemas.openxmlformats.org/drawingml/2006/picture">
                   <pic:nvPicPr>
-                    <pic:cNvPr id="8" name="Picture 3" descr=""/>
+                    <pic:cNvPr id="9" name="Picture 3" descr=""/>
                     <pic:cNvPicPr>
                       <a:picLocks noChangeAspect="1" noChangeArrowheads="1"/>
                     </pic:cNvPicPr>
                   </pic:nvPicPr>
                   <pic:blipFill>
-                    <a:blip r:embed="rId11"/>
+                    <a:blip r:embed="rId12"/>
                     <a:stretch>
                       <a:fillRect/>
                     </a:stretch>
@@ -5502,11 +5586,7 @@
       </w:r>
       <w:r>
         <w:rPr/>
-        <w:t xml:space="preserve">’s movePoint is stored in view coordinates. Thus, the movePoint must be converted to world coordinates before it will be of any use. </w:t>
-      </w:r>
-      <w:r>
-        <w:rPr/>
-        <w:t xml:space="preserve">The ship should rotate instantly to the correct angle or </w:t>
+        <w:t xml:space="preserve">’s movePoint is stored in view coordinates. Thus, the movePoint must be converted to world coordinates before it will be of any use. The ship should rotate instantly to the correct angle or </w:t>
       </w:r>
       <w:r>
         <w:rPr>
@@ -5524,11 +5604,7 @@
       </w:r>
       <w:r>
         <w:rPr/>
-        <w:t xml:space="preserve"> t</w:t>
-      </w:r>
-      <w:r>
-        <w:rPr/>
-        <w:t xml:space="preserve">he ship must always take the shortest rotation route to the movePoint. For example: If the ship needs to rotate 200 degrees in the clockwise direction or 160 degrees in the counter clockwise direction, it should choose to rotate in the counter clockwise direction. </w:t>
+        <w:t xml:space="preserve"> the ship must always take the shortest rotation route to the movePoint. For example: If the ship needs to rotate 200 degrees in the clockwise direction or 160 degrees in the counter clockwise direction, it should choose to rotate in the counter clockwise direction. </w:t>
       </w:r>
     </w:p>
     <w:p>
@@ -5658,7 +5734,7 @@
       </w:pPr>
       <w:r>
         <w:rPr/>
-        <w:t>When an asteroid breaks into pieces, the new asteroids start with half the parent asteroid’s original hit points, and should be drawn at 1/n the parent’s scale (where n is the number of pieces the parent broke into).  Randomly set the child asteroid’s velocity as it is created. Asteroids should only split twice before they are completely destroyed.</w:t>
+        <w:t>When an asteroid breaks into pieces, the new asteroids start with half the parent asteroid’s original hit points, and should be drawn at 1/n the parent’s scale (where n is the number of pieces the parent broke into).  Randomly set the child asteroid’s velocity as it is created. Asteroids should split either once or twice before they are completely destroyed.</w:t>
       </w:r>
     </w:p>
     <w:p>
@@ -6324,7 +6400,7 @@
       </w:r>
     </w:p>
     <w:sectPr>
-      <w:footerReference w:type="default" r:id="rId12"/>
+      <w:footerReference w:type="default" r:id="rId13"/>
       <w:type w:val="nextPage"/>
       <w:pgSz w:w="12240" w:h="15840"/>
       <w:pgMar w:left="1440" w:right="1440" w:header="0" w:top="1440" w:footer="720" w:bottom="1440" w:gutter="0"/>
@@ -6361,7 +6437,7 @@
               <wp:extent cx="781685" cy="0"/>
               <wp:effectExtent l="9525" t="9525" r="6350" b="9525"/>
               <wp:wrapNone/>
-              <wp:docPr id="9" name="Straight Arrow Connector 13"/>
+              <wp:docPr id="10" name="Straight Arrow Connector 13"/>
               <a:graphic xmlns:a="http://schemas.openxmlformats.org/drawingml/2006/main">
                 <a:graphicData uri="http://schemas.microsoft.com/office/word/2010/wordprocessingShape">
                   <wps:wsp>
@@ -6426,10 +6502,10 @@
               <wp:positionV relativeFrom="paragraph">
                 <wp:align>center</wp:align>
               </wp:positionV>
-              <wp:extent cx="553720" cy="240665"/>
+              <wp:extent cx="554990" cy="241935"/>
               <wp:effectExtent l="19050" t="19050" r="19685" b="18415"/>
               <wp:wrapNone/>
-              <wp:docPr id="10" name="Double Bracket 14"/>
+              <wp:docPr id="11" name="Double Bracket 14"/>
               <a:graphic xmlns:a="http://schemas.openxmlformats.org/drawingml/2006/main">
                 <a:graphicData uri="http://schemas.microsoft.com/office/word/2010/wordprocessingShape">
                   <wps:wsp>
@@ -6437,7 +6513,7 @@
                     <wps:spPr>
                       <a:xfrm>
                         <a:off x="0" y="0"/>
-                        <a:ext cx="552960" cy="240120"/>
+                        <a:ext cx="554400" cy="241200"/>
                       </a:xfrm>
                       <a:prstGeom prst="bracketPair">
                         <a:avLst>
@@ -6468,7 +6544,7 @@
                               <w:docPartGallery w:val="Page Numbers (Bottom of Page)"/>
                               <w:docPartUnique w:val="true"/>
                             </w:docPartObj>
-                            <w:id w:val="1917236231"/>
+                            <w:id w:val="1804740967"/>
                           </w:sdtPr>
                           <w:sdtContent>
                             <w:p>
@@ -6534,7 +6610,7 @@
                 <v:h position="0,@0"/>
               </v:handles>
             </v:shapetype>
-            <v:shape id="shape_0" ID="Double Bracket 14" fillcolor="white" stroked="t" style="position:absolute;margin-left:212.2pt;margin-top:-3.35pt;width:43.5pt;height:18.85pt;mso-position-horizontal:center;mso-position-horizontal-relative:margin;mso-position-vertical:center" type="shapetype_185">
+            <v:shape id="shape_0" ID="Double Bracket 14" fillcolor="white" stroked="t" style="position:absolute;margin-left:212.15pt;margin-top:-3.4pt;width:43.6pt;height:18.95pt;mso-position-horizontal:center;mso-position-horizontal-relative:margin;mso-position-vertical:center" type="shapetype_185">
               <w10:wrap type="square"/>
               <v:fill o:detectmouseclick="t" type="solid" color2="black"/>
               <v:stroke color="gray" weight="28440" joinstyle="round" endcap="flat"/>
@@ -6546,7 +6622,7 @@
                         <w:docPartGallery w:val="Page Numbers (Bottom of Page)"/>
                         <w:docPartUnique w:val="true"/>
                       </w:docPartObj>
-                      <w:id w:val="809540818"/>
+                      <w:id w:val="664853518"/>
                     </w:sdtPr>
                     <w:sdtContent>
                       <w:p>
@@ -9029,6 +9105,66 @@
       <w:b/>
     </w:rPr>
   </w:style>
+  <w:style w:type="character" w:styleId="ListLabel11">
+    <w:name w:val="ListLabel 11"/>
+    <w:qFormat/>
+    <w:rPr>
+      <w:rFonts w:cs="Symbol"/>
+      <w:b/>
+    </w:rPr>
+  </w:style>
+  <w:style w:type="character" w:styleId="ListLabel12">
+    <w:name w:val="ListLabel 12"/>
+    <w:qFormat/>
+    <w:rPr>
+      <w:rFonts w:cs="Courier New"/>
+    </w:rPr>
+  </w:style>
+  <w:style w:type="character" w:styleId="ListLabel13">
+    <w:name w:val="ListLabel 13"/>
+    <w:qFormat/>
+    <w:rPr>
+      <w:rFonts w:cs="Wingdings"/>
+    </w:rPr>
+  </w:style>
+  <w:style w:type="character" w:styleId="ListLabel14">
+    <w:name w:val="ListLabel 14"/>
+    <w:qFormat/>
+    <w:rPr>
+      <w:rFonts w:cs="Wingdings"/>
+      <w:b/>
+    </w:rPr>
+  </w:style>
+  <w:style w:type="character" w:styleId="ListLabel15">
+    <w:name w:val="ListLabel 15"/>
+    <w:qFormat/>
+    <w:rPr>
+      <w:rFonts w:cs="Symbol"/>
+      <w:b/>
+    </w:rPr>
+  </w:style>
+  <w:style w:type="character" w:styleId="ListLabel16">
+    <w:name w:val="ListLabel 16"/>
+    <w:qFormat/>
+    <w:rPr>
+      <w:rFonts w:cs="Courier New"/>
+    </w:rPr>
+  </w:style>
+  <w:style w:type="character" w:styleId="ListLabel17">
+    <w:name w:val="ListLabel 17"/>
+    <w:qFormat/>
+    <w:rPr>
+      <w:rFonts w:cs="Wingdings"/>
+    </w:rPr>
+  </w:style>
+  <w:style w:type="character" w:styleId="ListLabel18">
+    <w:name w:val="ListLabel 18"/>
+    <w:qFormat/>
+    <w:rPr>
+      <w:rFonts w:cs="Wingdings"/>
+      <w:b/>
+    </w:rPr>
+  </w:style>
   <w:style w:type="paragraph" w:styleId="Heading">
     <w:name w:val="Heading"/>
     <w:basedOn w:val="Normal"/>

</xml_diff>

<commit_message>
drawing is now based off of 0 to the right, not straight up. Rearranged things into different packages (eg: IGameController now in game package). Renamed any usage of 'delegate' to 'controller'. Update and Draw methods in the interface files now pass in a DrawingHelper and InputManager as parameters
</commit_message>
<xml_diff>
--- a/SuperAsteroids/Specification.docx
+++ b/SuperAsteroids/Specification.docx
@@ -91,7 +91,7 @@
           <w:docPartGallery w:val="Table of Contents"/>
           <w:docPartUnique w:val="true"/>
         </w:docPartObj>
-        <w:id w:val="1612617076"/>
+        <w:id w:val="1791309338"/>
       </w:sdtPr>
       <w:sdtContent>
         <w:p>
@@ -2582,7 +2582,7 @@
       </w:hyperlink>
       <w:r>
         <w:rPr/>
-        <w:t xml:space="preserve"> </w:t>
+        <w:t xml:space="preserve">  http://www.freeasteroids.org/ </w:t>
       </w:r>
     </w:p>
     <w:p>
@@ -3144,7 +3144,7 @@
       </w:pPr>
       <w:r>
         <w:drawing>
-          <wp:anchor behindDoc="0" distT="0" distB="0" distL="0" distR="0" simplePos="0" locked="0" layoutInCell="1" allowOverlap="1" relativeHeight="55">
+          <wp:anchor behindDoc="0" distT="0" distB="0" distL="0" distR="0" simplePos="0" locked="0" layoutInCell="1" allowOverlap="1" relativeHeight="40">
             <wp:simplePos x="0" y="0"/>
             <wp:positionH relativeFrom="column">
               <wp:posOffset>1673860</wp:posOffset>
@@ -3194,14 +3194,35 @@
           <w:b/>
           <w:bCs/>
         </w:rPr>
-        <w:t xml:space="preserve">If upon opening the project there are build errors </w:t>
+        <w:t>I</w:t>
+      </w:r>
+      <w:r>
+        <w:rPr>
+          <w:b/>
+          <w:bCs/>
+        </w:rPr>
+        <w:t xml:space="preserve">f upon opening the project there are build errors </w:t>
       </w:r>
       <w:r>
         <w:rPr>
           <w:b w:val="false"/>
           <w:bCs w:val="false"/>
         </w:rPr>
-        <w:t xml:space="preserve">AND you are working on your own laptop then you may be missing the correct SDK. To fix this go the Android SDK </w:t>
+        <w:t xml:space="preserve">AND you are working on </w:t>
+      </w:r>
+      <w:r>
+        <w:rPr>
+          <w:b/>
+          <w:bCs/>
+        </w:rPr>
+        <w:t>your own laptop</w:t>
+      </w:r>
+      <w:r>
+        <w:rPr>
+          <w:b w:val="false"/>
+          <w:bCs w:val="false"/>
+        </w:rPr>
+        <w:t xml:space="preserve"> then you may be missing the correct SDK. To fix this go the Android SDK </w:t>
       </w:r>
     </w:p>
     <w:p>
@@ -4050,7 +4071,7 @@
         <w:rPr>
           <w:b/>
         </w:rPr>
-        <w:t xml:space="preserve">IGameDataImporter </w:t>
+        <w:t xml:space="preserve">IImportController </w:t>
       </w:r>
       <w:r>
         <w:rPr/>
@@ -4141,7 +4162,13 @@
       </w:pPr>
       <w:r>
         <w:rPr/>
-        <w:t>Write the code that will load data from the database into your model objects.  Of course, this code should use your data access classes to load the data.  You could load all of the game’s data from the database at the beginning of the game so that everything is in memory the entire time.  Or, you could load data from the database dynamically as it becomes needed (e.g., load the data for a level when the user enters that level, and throw it away when the user leaves the level).</w:t>
+        <w:t>Write the code that will load data from the database into your model objects.  This should be done in the initiazlieModelFromDatabase method which is in your implementation of the IMainMenuController interface. Of course, this code should use you</w:t>
+      </w:r>
+      <w:r>
+        <w:rPr>
+          <w:rFonts w:eastAsia="" w:cs="" w:cstheme="minorBidi" w:eastAsiaTheme="minorEastAsia"/>
+        </w:rPr>
+        <w:t>r data access classes to load the data. You should load all of the game’s data from the database at the beginning of the game so that everything is in memory the entire time.</w:t>
       </w:r>
     </w:p>
     <w:p>
@@ -4513,7 +4540,7 @@
         <w:rPr>
           <w:b/>
         </w:rPr>
-        <w:t>IGameDelegate</w:t>
+        <w:t>IGameController</w:t>
       </w:r>
       <w:r>
         <w:rPr/>
@@ -4864,7 +4891,7 @@
       </w:pPr>
       <w:r>
         <w:drawing>
-          <wp:anchor behindDoc="0" distT="0" distB="0" distL="114300" distR="0" simplePos="0" locked="0" layoutInCell="1" allowOverlap="1" relativeHeight="39">
+          <wp:anchor behindDoc="0" distT="0" distB="0" distL="114300" distR="0" simplePos="0" locked="0" layoutInCell="1" allowOverlap="1" relativeHeight="33">
             <wp:simplePos x="0" y="0"/>
             <wp:positionH relativeFrom="margin">
               <wp:align>right</wp:align>
@@ -5812,24 +5839,32 @@
       </w:pPr>
       <w:r>
         <w:rPr/>
-        <w:t xml:space="preserve">Code the QuadTree using information from the following tutorial: </w:t>
+        <w:t>Code the QuadTree using information from the following tutorial: h</w:t>
       </w:r>
       <w:r>
         <w:rPr>
           <w:rStyle w:val="InternetLink"/>
           <w:vanish/>
         </w:rPr>
+        <w:t>http://gamedevelopment.tutsplus.com/tutorials/quick-tip-use-quadtrees-to-detect-likely-collisions-in-2d-space--gamedev-374http://gamedevelopment.tutsplus.com/tutorials/quick-tip-use-quadtrees-to-detect-likely-collisions-in-2d-space--gamedev-374</w:t>
+      </w:r>
+      <w:r>
+        <w:rPr/>
+        <w:t>ttp://gamedevelopment.tutsplus.com/tutorials/quick-tip-use-quadtrees-to-detect-likely-collisions-in-2d-space--gamedev-374</w:t>
+      </w:r>
+    </w:p>
+    <w:p>
+      <w:pPr>
+        <w:pStyle w:val="Normal"/>
+        <w:ind w:left="1080" w:hanging="0"/>
+        <w:rPr/>
+      </w:pPr>
+      <w:r>
+        <w:rPr>
+          <w:rStyle w:val="InternetLink"/>
+          <w:vanish/>
+        </w:rPr>
         <w:t>http://gamedevelopment.tutsplus.com/tutorials/quick-tip-use-quadtrees-to-detect-likely-collisions-in-2d-space--gamedev-374</w:t>
-      </w:r>
-    </w:p>
-    <w:p>
-      <w:pPr>
-        <w:pStyle w:val="ListParagraph"/>
-        <w:ind w:left="1080" w:hanging="0"/>
-        <w:rPr/>
-      </w:pPr>
-      <w:r>
-        <w:rPr/>
       </w:r>
     </w:p>
     <w:p>
@@ -6429,12 +6464,12 @@
             <wp:anchor behindDoc="1" distT="0" distB="0" distL="112395" distR="114300" simplePos="0" locked="0" layoutInCell="1" allowOverlap="1" relativeHeight="16">
               <wp:simplePos x="0" y="0"/>
               <wp:positionH relativeFrom="margin">
-                <wp:posOffset>2581275</wp:posOffset>
+                <wp:posOffset>2578100</wp:posOffset>
               </wp:positionH>
               <wp:positionV relativeFrom="paragraph">
                 <wp:align>center</wp:align>
               </wp:positionV>
-              <wp:extent cx="781685" cy="0"/>
+              <wp:extent cx="778510" cy="0"/>
               <wp:effectExtent l="9525" t="9525" r="6350" b="9525"/>
               <wp:wrapNone/>
               <wp:docPr id="10" name="Straight Arrow Connector 13"/>
@@ -6445,7 +6480,7 @@
                     <wps:spPr>
                       <a:xfrm>
                         <a:off x="0" y="0"/>
-                        <a:ext cx="781200" cy="360000"/>
+                        <a:ext cx="777960" cy="360000"/>
                       </a:xfrm>
                       <a:custGeom>
                         <a:avLst/>
@@ -6502,7 +6537,7 @@
               <wp:positionV relativeFrom="paragraph">
                 <wp:align>center</wp:align>
               </wp:positionV>
-              <wp:extent cx="554990" cy="241935"/>
+              <wp:extent cx="557530" cy="244475"/>
               <wp:effectExtent l="19050" t="19050" r="19685" b="18415"/>
               <wp:wrapNone/>
               <wp:docPr id="11" name="Double Bracket 14"/>
@@ -6513,7 +6548,7 @@
                     <wps:spPr>
                       <a:xfrm>
                         <a:off x="0" y="0"/>
-                        <a:ext cx="554400" cy="241200"/>
+                        <a:ext cx="556920" cy="243720"/>
                       </a:xfrm>
                       <a:prstGeom prst="bracketPair">
                         <a:avLst>
@@ -6544,7 +6579,7 @@
                               <w:docPartGallery w:val="Page Numbers (Bottom of Page)"/>
                               <w:docPartUnique w:val="true"/>
                             </w:docPartObj>
-                            <w:id w:val="1804740967"/>
+                            <w:id w:val="422019189"/>
                           </w:sdtPr>
                           <w:sdtContent>
                             <w:p>
@@ -6610,7 +6645,7 @@
                 <v:h position="0,@0"/>
               </v:handles>
             </v:shapetype>
-            <v:shape id="shape_0" ID="Double Bracket 14" fillcolor="white" stroked="t" style="position:absolute;margin-left:212.15pt;margin-top:-3.4pt;width:43.6pt;height:18.95pt;mso-position-horizontal:center;mso-position-horizontal-relative:margin;mso-position-vertical:center" type="shapetype_185">
+            <v:shape id="shape_0" ID="Double Bracket 14" fillcolor="white" stroked="t" style="position:absolute;margin-left:212.05pt;margin-top:-3.5pt;width:43.8pt;height:19.15pt;mso-position-horizontal:center;mso-position-horizontal-relative:margin;mso-position-vertical:center" type="shapetype_185">
               <w10:wrap type="square"/>
               <v:fill o:detectmouseclick="t" type="solid" color2="black"/>
               <v:stroke color="gray" weight="28440" joinstyle="round" endcap="flat"/>
@@ -6622,7 +6657,7 @@
                         <w:docPartGallery w:val="Page Numbers (Bottom of Page)"/>
                         <w:docPartUnique w:val="true"/>
                       </w:docPartObj>
-                      <w:id w:val="664853518"/>
+                      <w:id w:val="2080263092"/>
                     </w:sdtPr>
                     <w:sdtContent>
                       <w:p>
@@ -9165,6 +9200,126 @@
       <w:b/>
     </w:rPr>
   </w:style>
+  <w:style w:type="character" w:styleId="ListLabel19">
+    <w:name w:val="ListLabel 19"/>
+    <w:qFormat/>
+    <w:rPr>
+      <w:rFonts w:cs="Symbol"/>
+      <w:b/>
+    </w:rPr>
+  </w:style>
+  <w:style w:type="character" w:styleId="ListLabel20">
+    <w:name w:val="ListLabel 20"/>
+    <w:qFormat/>
+    <w:rPr>
+      <w:rFonts w:cs="Courier New"/>
+    </w:rPr>
+  </w:style>
+  <w:style w:type="character" w:styleId="ListLabel21">
+    <w:name w:val="ListLabel 21"/>
+    <w:qFormat/>
+    <w:rPr>
+      <w:rFonts w:cs="Wingdings"/>
+    </w:rPr>
+  </w:style>
+  <w:style w:type="character" w:styleId="ListLabel22">
+    <w:name w:val="ListLabel 22"/>
+    <w:qFormat/>
+    <w:rPr>
+      <w:rFonts w:cs="Wingdings"/>
+      <w:b/>
+    </w:rPr>
+  </w:style>
+  <w:style w:type="character" w:styleId="ListLabel23">
+    <w:name w:val="ListLabel 23"/>
+    <w:qFormat/>
+    <w:rPr>
+      <w:rFonts w:cs="Symbol"/>
+      <w:b/>
+    </w:rPr>
+  </w:style>
+  <w:style w:type="character" w:styleId="ListLabel24">
+    <w:name w:val="ListLabel 24"/>
+    <w:qFormat/>
+    <w:rPr>
+      <w:rFonts w:cs="Courier New"/>
+    </w:rPr>
+  </w:style>
+  <w:style w:type="character" w:styleId="ListLabel25">
+    <w:name w:val="ListLabel 25"/>
+    <w:qFormat/>
+    <w:rPr>
+      <w:rFonts w:cs="Wingdings"/>
+    </w:rPr>
+  </w:style>
+  <w:style w:type="character" w:styleId="ListLabel26">
+    <w:name w:val="ListLabel 26"/>
+    <w:qFormat/>
+    <w:rPr>
+      <w:rFonts w:cs="Wingdings"/>
+      <w:b/>
+    </w:rPr>
+  </w:style>
+  <w:style w:type="character" w:styleId="ListLabel27">
+    <w:name w:val="ListLabel 27"/>
+    <w:qFormat/>
+    <w:rPr>
+      <w:rFonts w:cs="Symbol"/>
+      <w:b/>
+    </w:rPr>
+  </w:style>
+  <w:style w:type="character" w:styleId="ListLabel28">
+    <w:name w:val="ListLabel 28"/>
+    <w:qFormat/>
+    <w:rPr>
+      <w:rFonts w:cs="Courier New"/>
+    </w:rPr>
+  </w:style>
+  <w:style w:type="character" w:styleId="ListLabel29">
+    <w:name w:val="ListLabel 29"/>
+    <w:qFormat/>
+    <w:rPr>
+      <w:rFonts w:cs="Wingdings"/>
+    </w:rPr>
+  </w:style>
+  <w:style w:type="character" w:styleId="ListLabel30">
+    <w:name w:val="ListLabel 30"/>
+    <w:qFormat/>
+    <w:rPr>
+      <w:rFonts w:cs="Wingdings"/>
+      <w:b/>
+    </w:rPr>
+  </w:style>
+  <w:style w:type="character" w:styleId="ListLabel31">
+    <w:name w:val="ListLabel 31"/>
+    <w:qFormat/>
+    <w:rPr>
+      <w:rFonts w:cs="Symbol"/>
+      <w:b/>
+    </w:rPr>
+  </w:style>
+  <w:style w:type="character" w:styleId="ListLabel32">
+    <w:name w:val="ListLabel 32"/>
+    <w:qFormat/>
+    <w:rPr>
+      <w:rFonts w:cs="Courier New"/>
+    </w:rPr>
+  </w:style>
+  <w:style w:type="character" w:styleId="ListLabel33">
+    <w:name w:val="ListLabel 33"/>
+    <w:qFormat/>
+    <w:rPr>
+      <w:rFonts w:cs="Wingdings"/>
+    </w:rPr>
+  </w:style>
+  <w:style w:type="character" w:styleId="ListLabel34">
+    <w:name w:val="ListLabel 34"/>
+    <w:qFormat/>
+    <w:rPr>
+      <w:rFonts w:cs="Wingdings"/>
+      <w:b/>
+    </w:rPr>
+  </w:style>
   <w:style w:type="paragraph" w:styleId="Heading">
     <w:name w:val="Heading"/>
     <w:basedOn w:val="Normal"/>

</xml_diff>